<commit_message>
Update CinemaniaBooking - RAD.docx
</commit_message>
<xml_diff>
--- a/CinemaniaBooking - RAD.docx
+++ b/CinemaniaBooking - RAD.docx
@@ -1599,25 +1599,7 @@
           <w:sz w:val="24"/>
           <w:szCs w:val="24"/>
         </w:rPr>
-        <w:t xml:space="preserve">Il sistema fa partire un timer di </w:t>
-      </w:r>
-      <w:proofErr w:type="gramStart"/>
-      <w:r>
-        <w:rPr>
-          <w:rFonts w:ascii="Calibri" w:eastAsia="Calibri" w:hAnsi="Calibri" w:cs="Calibri"/>
-          <w:sz w:val="24"/>
-          <w:szCs w:val="24"/>
-        </w:rPr>
-        <w:t>5</w:t>
-      </w:r>
-      <w:proofErr w:type="gramEnd"/>
-      <w:r>
-        <w:rPr>
-          <w:rFonts w:ascii="Calibri" w:eastAsia="Calibri" w:hAnsi="Calibri" w:cs="Calibri"/>
-          <w:sz w:val="24"/>
-          <w:szCs w:val="24"/>
-        </w:rPr>
-        <w:t xml:space="preserve"> minuti</w:t>
+        <w:t>Il sistema fa partire un timer di 5 minuti</w:t>
       </w:r>
     </w:p>
     <w:p>
@@ -2240,12 +2222,10 @@
         <w:t xml:space="preserve"> </w:t>
       </w:r>
       <w:proofErr w:type="spellStart"/>
-      <w:proofErr w:type="gramStart"/>
       <w:r>
         <w:t>Cliente,DBMS</w:t>
       </w:r>
       <w:proofErr w:type="spellEnd"/>
-      <w:proofErr w:type="gramEnd"/>
     </w:p>
     <w:p>
       <w:pPr>
@@ -3215,6 +3195,3507 @@
           <w:bCs/>
         </w:rPr>
       </w:pPr>
+    </w:p>
+    <w:p>
+      <w:pPr>
+        <w:spacing w:before="100" w:beforeAutospacing="1" w:after="100" w:afterAutospacing="1" w:line="240" w:lineRule="auto"/>
+        <w:rPr>
+          <w:rFonts w:eastAsia="Times New Roman" w:cstheme="minorHAnsi"/>
+          <w:b/>
+          <w:bCs/>
+          <w:kern w:val="0"/>
+          <w:sz w:val="28"/>
+          <w:szCs w:val="28"/>
+          <w14:ligatures w14:val="none"/>
+        </w:rPr>
+      </w:pPr>
+    </w:p>
+    <w:p>
+      <w:pPr>
+        <w:spacing w:before="100" w:beforeAutospacing="1" w:after="100" w:afterAutospacing="1" w:line="240" w:lineRule="auto"/>
+        <w:rPr>
+          <w:rFonts w:eastAsia="Times New Roman" w:cstheme="minorHAnsi"/>
+          <w:b/>
+          <w:bCs/>
+          <w:kern w:val="0"/>
+          <w:sz w:val="28"/>
+          <w:szCs w:val="28"/>
+          <w14:ligatures w14:val="none"/>
+        </w:rPr>
+      </w:pPr>
+    </w:p>
+    <w:p>
+      <w:pPr>
+        <w:spacing w:before="100" w:beforeAutospacing="1" w:after="100" w:afterAutospacing="1" w:line="240" w:lineRule="auto"/>
+        <w:rPr>
+          <w:rFonts w:eastAsia="Times New Roman" w:cstheme="minorHAnsi"/>
+          <w:b/>
+          <w:bCs/>
+          <w:kern w:val="0"/>
+          <w:sz w:val="28"/>
+          <w:szCs w:val="28"/>
+          <w14:ligatures w14:val="none"/>
+        </w:rPr>
+      </w:pPr>
+    </w:p>
+    <w:p>
+      <w:pPr>
+        <w:spacing w:before="100" w:beforeAutospacing="1" w:after="100" w:afterAutospacing="1" w:line="240" w:lineRule="auto"/>
+        <w:rPr>
+          <w:rFonts w:eastAsia="Times New Roman" w:cstheme="minorHAnsi"/>
+          <w:b/>
+          <w:bCs/>
+          <w:kern w:val="0"/>
+          <w:sz w:val="28"/>
+          <w:szCs w:val="28"/>
+          <w14:ligatures w14:val="none"/>
+        </w:rPr>
+      </w:pPr>
+    </w:p>
+    <w:p>
+      <w:pPr>
+        <w:spacing w:before="100" w:beforeAutospacing="1" w:after="100" w:afterAutospacing="1" w:line="240" w:lineRule="auto"/>
+        <w:rPr>
+          <w:rFonts w:eastAsia="Times New Roman" w:cstheme="minorHAnsi"/>
+          <w:b/>
+          <w:bCs/>
+          <w:kern w:val="0"/>
+          <w:sz w:val="28"/>
+          <w:szCs w:val="28"/>
+          <w14:ligatures w14:val="none"/>
+        </w:rPr>
+      </w:pPr>
+    </w:p>
+    <w:p>
+      <w:pPr>
+        <w:spacing w:before="100" w:beforeAutospacing="1" w:after="100" w:afterAutospacing="1" w:line="240" w:lineRule="auto"/>
+        <w:rPr>
+          <w:rFonts w:eastAsia="Times New Roman" w:cstheme="minorHAnsi"/>
+          <w:b/>
+          <w:bCs/>
+          <w:kern w:val="0"/>
+          <w:sz w:val="28"/>
+          <w:szCs w:val="28"/>
+          <w14:ligatures w14:val="none"/>
+        </w:rPr>
+      </w:pPr>
+    </w:p>
+    <w:p>
+      <w:pPr>
+        <w:spacing w:before="100" w:beforeAutospacing="1" w:after="100" w:afterAutospacing="1" w:line="240" w:lineRule="auto"/>
+        <w:rPr>
+          <w:rFonts w:eastAsia="Times New Roman" w:cstheme="minorHAnsi"/>
+          <w:b/>
+          <w:bCs/>
+          <w:kern w:val="0"/>
+          <w:sz w:val="28"/>
+          <w:szCs w:val="28"/>
+          <w14:ligatures w14:val="none"/>
+        </w:rPr>
+      </w:pPr>
+    </w:p>
+    <w:p>
+      <w:pPr>
+        <w:spacing w:before="100" w:beforeAutospacing="1" w:after="100" w:afterAutospacing="1" w:line="240" w:lineRule="auto"/>
+        <w:rPr>
+          <w:rFonts w:eastAsia="Times New Roman" w:cstheme="minorHAnsi"/>
+          <w:b/>
+          <w:bCs/>
+          <w:kern w:val="0"/>
+          <w:sz w:val="28"/>
+          <w:szCs w:val="28"/>
+          <w14:ligatures w14:val="none"/>
+        </w:rPr>
+      </w:pPr>
+    </w:p>
+    <w:p>
+      <w:pPr>
+        <w:spacing w:before="100" w:beforeAutospacing="1" w:after="100" w:afterAutospacing="1" w:line="240" w:lineRule="auto"/>
+        <w:rPr>
+          <w:rFonts w:eastAsia="Times New Roman" w:cstheme="minorHAnsi"/>
+          <w:b/>
+          <w:bCs/>
+          <w:kern w:val="0"/>
+          <w:sz w:val="28"/>
+          <w:szCs w:val="28"/>
+          <w14:ligatures w14:val="none"/>
+        </w:rPr>
+      </w:pPr>
+    </w:p>
+    <w:p>
+      <w:pPr>
+        <w:spacing w:before="100" w:beforeAutospacing="1" w:after="100" w:afterAutospacing="1" w:line="240" w:lineRule="auto"/>
+        <w:rPr>
+          <w:rFonts w:eastAsia="Times New Roman" w:cstheme="minorHAnsi"/>
+          <w:kern w:val="0"/>
+          <w:sz w:val="28"/>
+          <w:szCs w:val="28"/>
+          <w14:ligatures w14:val="none"/>
+        </w:rPr>
+      </w:pPr>
+      <w:r>
+        <w:rPr>
+          <w:rFonts w:eastAsia="Times New Roman" w:cstheme="minorHAnsi"/>
+          <w:b/>
+          <w:bCs/>
+          <w:kern w:val="0"/>
+          <w:sz w:val="28"/>
+          <w:szCs w:val="28"/>
+          <w14:ligatures w14:val="none"/>
+        </w:rPr>
+        <w:lastRenderedPageBreak/>
+        <w:t xml:space="preserve">UC </w:t>
+      </w:r>
+      <w:r>
+        <w:rPr>
+          <w:rFonts w:eastAsia="Times New Roman" w:cstheme="minorHAnsi"/>
+          <w:b/>
+          <w:bCs/>
+          <w:kern w:val="0"/>
+          <w:sz w:val="28"/>
+          <w:szCs w:val="28"/>
+          <w14:ligatures w14:val="none"/>
+        </w:rPr>
+        <w:t>9</w:t>
+      </w:r>
+      <w:r>
+        <w:rPr>
+          <w:rFonts w:eastAsia="Times New Roman" w:cstheme="minorHAnsi"/>
+          <w:b/>
+          <w:bCs/>
+          <w:kern w:val="0"/>
+          <w:sz w:val="28"/>
+          <w:szCs w:val="28"/>
+          <w14:ligatures w14:val="none"/>
+        </w:rPr>
+        <w:t>.0</w:t>
+      </w:r>
+      <w:r>
+        <w:rPr>
+          <w:rFonts w:eastAsia="Times New Roman" w:cstheme="minorHAnsi"/>
+          <w:b/>
+          <w:bCs/>
+          <w:kern w:val="0"/>
+          <w:sz w:val="28"/>
+          <w:szCs w:val="28"/>
+          <w14:ligatures w14:val="none"/>
+        </w:rPr>
+        <w:t xml:space="preserve">: </w:t>
+      </w:r>
+      <w:r>
+        <w:rPr>
+          <w:rFonts w:eastAsia="Times New Roman" w:cstheme="minorHAnsi"/>
+          <w:b/>
+          <w:bCs/>
+          <w:kern w:val="0"/>
+          <w:sz w:val="28"/>
+          <w:szCs w:val="28"/>
+          <w14:ligatures w14:val="none"/>
+        </w:rPr>
+        <w:t>V</w:t>
+      </w:r>
+      <w:r>
+        <w:rPr>
+          <w:rFonts w:eastAsia="Times New Roman" w:cstheme="minorHAnsi"/>
+          <w:b/>
+          <w:bCs/>
+          <w:kern w:val="0"/>
+          <w:sz w:val="28"/>
+          <w:szCs w:val="28"/>
+          <w14:ligatures w14:val="none"/>
+        </w:rPr>
+        <w:t>isualizza</w:t>
+      </w:r>
+      <w:r>
+        <w:rPr>
+          <w:rFonts w:eastAsia="Times New Roman" w:cstheme="minorHAnsi"/>
+          <w:b/>
+          <w:bCs/>
+          <w:kern w:val="0"/>
+          <w:sz w:val="28"/>
+          <w:szCs w:val="28"/>
+          <w14:ligatures w14:val="none"/>
+        </w:rPr>
+        <w:t>zione</w:t>
+      </w:r>
+      <w:r>
+        <w:rPr>
+          <w:rFonts w:eastAsia="Times New Roman" w:cstheme="minorHAnsi"/>
+          <w:b/>
+          <w:bCs/>
+          <w:kern w:val="0"/>
+          <w:sz w:val="28"/>
+          <w:szCs w:val="28"/>
+          <w14:ligatures w14:val="none"/>
+        </w:rPr>
+        <w:t xml:space="preserve"> posti </w:t>
+      </w:r>
+    </w:p>
+    <w:p>
+      <w:pPr>
+        <w:spacing w:before="100" w:beforeAutospacing="1" w:after="100" w:afterAutospacing="1" w:line="240" w:lineRule="auto"/>
+        <w:rPr>
+          <w:rFonts w:eastAsia="Times New Roman" w:cstheme="minorHAnsi"/>
+          <w:kern w:val="0"/>
+          <w:sz w:val="24"/>
+          <w:szCs w:val="24"/>
+          <w14:ligatures w14:val="none"/>
+        </w:rPr>
+      </w:pPr>
+      <w:r>
+        <w:rPr>
+          <w:rFonts w:eastAsia="Times New Roman" w:cstheme="minorHAnsi"/>
+          <w:b/>
+          <w:bCs/>
+          <w:kern w:val="0"/>
+          <w:sz w:val="24"/>
+          <w:szCs w:val="24"/>
+          <w14:ligatures w14:val="none"/>
+        </w:rPr>
+        <w:t>Attore:</w:t>
+      </w:r>
+      <w:r>
+        <w:rPr>
+          <w:rFonts w:eastAsia="Times New Roman" w:cstheme="minorHAnsi"/>
+          <w:kern w:val="0"/>
+          <w:sz w:val="24"/>
+          <w:szCs w:val="24"/>
+          <w14:ligatures w14:val="none"/>
+        </w:rPr>
+        <w:t xml:space="preserve"> </w:t>
+      </w:r>
+      <w:r>
+        <w:rPr>
+          <w:rFonts w:eastAsia="Times New Roman" w:cstheme="minorHAnsi"/>
+          <w:kern w:val="0"/>
+          <w:sz w:val="24"/>
+          <w:szCs w:val="24"/>
+          <w14:ligatures w14:val="none"/>
+        </w:rPr>
+        <w:t>Cliente</w:t>
+      </w:r>
+    </w:p>
+    <w:p>
+      <w:pPr>
+        <w:spacing w:before="100" w:beforeAutospacing="1" w:after="100" w:afterAutospacing="1" w:line="240" w:lineRule="auto"/>
+        <w:rPr>
+          <w:rFonts w:eastAsia="Times New Roman" w:cstheme="minorHAnsi"/>
+          <w:kern w:val="0"/>
+          <w:sz w:val="24"/>
+          <w:szCs w:val="24"/>
+          <w14:ligatures w14:val="none"/>
+        </w:rPr>
+      </w:pPr>
+      <w:r>
+        <w:rPr>
+          <w:rFonts w:eastAsia="Times New Roman" w:cstheme="minorHAnsi"/>
+          <w:b/>
+          <w:bCs/>
+          <w:kern w:val="0"/>
+          <w:sz w:val="24"/>
+          <w:szCs w:val="24"/>
+          <w14:ligatures w14:val="none"/>
+        </w:rPr>
+        <w:t xml:space="preserve">Entry </w:t>
+      </w:r>
+      <w:proofErr w:type="spellStart"/>
+      <w:r>
+        <w:rPr>
+          <w:rFonts w:eastAsia="Times New Roman" w:cstheme="minorHAnsi"/>
+          <w:b/>
+          <w:bCs/>
+          <w:kern w:val="0"/>
+          <w:sz w:val="24"/>
+          <w:szCs w:val="24"/>
+          <w14:ligatures w14:val="none"/>
+        </w:rPr>
+        <w:t>Condition</w:t>
+      </w:r>
+      <w:proofErr w:type="spellEnd"/>
+      <w:r>
+        <w:rPr>
+          <w:rFonts w:eastAsia="Times New Roman" w:cstheme="minorHAnsi"/>
+          <w:b/>
+          <w:bCs/>
+          <w:kern w:val="0"/>
+          <w:sz w:val="24"/>
+          <w:szCs w:val="24"/>
+          <w14:ligatures w14:val="none"/>
+        </w:rPr>
+        <w:t>:</w:t>
+      </w:r>
+      <w:r>
+        <w:rPr>
+          <w:rFonts w:eastAsia="Times New Roman" w:cstheme="minorHAnsi"/>
+          <w:kern w:val="0"/>
+          <w:sz w:val="24"/>
+          <w:szCs w:val="24"/>
+          <w14:ligatures w14:val="none"/>
+        </w:rPr>
+        <w:t xml:space="preserve"> </w:t>
+      </w:r>
+      <w:r>
+        <w:rPr>
+          <w:rFonts w:eastAsia="Times New Roman" w:cstheme="minorHAnsi"/>
+          <w:kern w:val="0"/>
+          <w:sz w:val="24"/>
+          <w:szCs w:val="24"/>
+          <w14:ligatures w14:val="none"/>
+        </w:rPr>
+        <w:t>Il cliente</w:t>
+      </w:r>
+      <w:r>
+        <w:rPr>
+          <w:rFonts w:eastAsia="Times New Roman" w:cstheme="minorHAnsi"/>
+          <w:kern w:val="0"/>
+          <w:sz w:val="24"/>
+          <w:szCs w:val="24"/>
+          <w14:ligatures w14:val="none"/>
+        </w:rPr>
+        <w:t xml:space="preserve"> si trova sulla </w:t>
+      </w:r>
+      <w:r>
+        <w:rPr>
+          <w:rFonts w:eastAsia="Times New Roman" w:cstheme="minorHAnsi"/>
+          <w:kern w:val="0"/>
+          <w:sz w:val="24"/>
+          <w:szCs w:val="24"/>
+          <w14:ligatures w14:val="none"/>
+        </w:rPr>
+        <w:t xml:space="preserve">pagina film </w:t>
+      </w:r>
+    </w:p>
+    <w:p>
+      <w:pPr>
+        <w:spacing w:before="100" w:beforeAutospacing="1" w:after="100" w:afterAutospacing="1" w:line="240" w:lineRule="auto"/>
+        <w:rPr>
+          <w:rFonts w:eastAsia="Times New Roman" w:cstheme="minorHAnsi"/>
+          <w:b/>
+          <w:bCs/>
+          <w:kern w:val="0"/>
+          <w:sz w:val="24"/>
+          <w:szCs w:val="24"/>
+          <w14:ligatures w14:val="none"/>
+        </w:rPr>
+      </w:pPr>
+      <w:r>
+        <w:rPr>
+          <w:rFonts w:eastAsia="Times New Roman" w:cstheme="minorHAnsi"/>
+          <w:b/>
+          <w:bCs/>
+          <w:kern w:val="0"/>
+          <w:sz w:val="24"/>
+          <w:szCs w:val="24"/>
+          <w14:ligatures w14:val="none"/>
+        </w:rPr>
+        <w:t>Flusso di eventi:</w:t>
+      </w:r>
+    </w:p>
+    <w:p>
+      <w:pPr>
+        <w:numPr>
+          <w:ilvl w:val="0"/>
+          <w:numId w:val="41"/>
+        </w:numPr>
+        <w:spacing w:before="100" w:beforeAutospacing="1" w:after="100" w:afterAutospacing="1" w:line="240" w:lineRule="auto"/>
+        <w:rPr>
+          <w:rFonts w:eastAsia="Times New Roman" w:cstheme="minorHAnsi"/>
+          <w:kern w:val="0"/>
+          <w:sz w:val="24"/>
+          <w:szCs w:val="24"/>
+          <w14:ligatures w14:val="none"/>
+        </w:rPr>
+      </w:pPr>
+      <w:r>
+        <w:rPr>
+          <w:rFonts w:eastAsia="Times New Roman" w:cstheme="minorHAnsi"/>
+          <w:kern w:val="0"/>
+          <w:sz w:val="24"/>
+          <w:szCs w:val="24"/>
+          <w14:ligatures w14:val="none"/>
+        </w:rPr>
+        <w:t>Il cliente</w:t>
+      </w:r>
+      <w:r>
+        <w:rPr>
+          <w:rFonts w:eastAsia="Times New Roman" w:cstheme="minorHAnsi"/>
+          <w:kern w:val="0"/>
+          <w:sz w:val="24"/>
+          <w:szCs w:val="24"/>
+          <w14:ligatures w14:val="none"/>
+        </w:rPr>
+        <w:t xml:space="preserve"> </w:t>
+      </w:r>
+      <w:r>
+        <w:rPr>
+          <w:rFonts w:eastAsia="Times New Roman" w:cstheme="minorHAnsi"/>
+          <w:kern w:val="0"/>
+          <w:sz w:val="24"/>
+          <w:szCs w:val="24"/>
+          <w14:ligatures w14:val="none"/>
+        </w:rPr>
+        <w:t>seleziona una proiezione</w:t>
+      </w:r>
+    </w:p>
+    <w:p>
+      <w:pPr>
+        <w:numPr>
+          <w:ilvl w:val="0"/>
+          <w:numId w:val="41"/>
+        </w:numPr>
+        <w:spacing w:before="100" w:beforeAutospacing="1" w:after="100" w:afterAutospacing="1" w:line="240" w:lineRule="auto"/>
+        <w:rPr>
+          <w:rFonts w:eastAsia="Times New Roman" w:cstheme="minorHAnsi"/>
+          <w:kern w:val="0"/>
+          <w:sz w:val="24"/>
+          <w:szCs w:val="24"/>
+          <w14:ligatures w14:val="none"/>
+        </w:rPr>
+      </w:pPr>
+      <w:r>
+        <w:rPr>
+          <w:rFonts w:eastAsia="Times New Roman" w:cstheme="minorHAnsi"/>
+          <w:kern w:val="0"/>
+          <w:sz w:val="24"/>
+          <w:szCs w:val="24"/>
+          <w14:ligatures w14:val="none"/>
+        </w:rPr>
+        <w:t>Il sistema controlla se il cliente è autenticato e il controllo ha esito positivo</w:t>
+      </w:r>
+    </w:p>
+    <w:p>
+      <w:pPr>
+        <w:numPr>
+          <w:ilvl w:val="0"/>
+          <w:numId w:val="41"/>
+        </w:numPr>
+        <w:spacing w:before="100" w:beforeAutospacing="1" w:after="100" w:afterAutospacing="1" w:line="240" w:lineRule="auto"/>
+        <w:rPr>
+          <w:rFonts w:eastAsia="Times New Roman" w:cstheme="minorHAnsi"/>
+          <w:kern w:val="0"/>
+          <w:sz w:val="24"/>
+          <w:szCs w:val="24"/>
+          <w14:ligatures w14:val="none"/>
+        </w:rPr>
+      </w:pPr>
+      <w:r>
+        <w:rPr>
+          <w:rFonts w:eastAsia="Times New Roman" w:cstheme="minorHAnsi"/>
+          <w:kern w:val="0"/>
+          <w:sz w:val="24"/>
+          <w:szCs w:val="24"/>
+          <w14:ligatures w14:val="none"/>
+        </w:rPr>
+        <w:t xml:space="preserve">Il sistema controlla </w:t>
+      </w:r>
+      <w:r>
+        <w:rPr>
+          <w:rFonts w:eastAsia="Times New Roman" w:cstheme="minorHAnsi"/>
+          <w:kern w:val="0"/>
+          <w:sz w:val="24"/>
+          <w:szCs w:val="24"/>
+          <w14:ligatures w14:val="none"/>
+        </w:rPr>
+        <w:t>quali posti sono disponibili per la proiezione</w:t>
+      </w:r>
+    </w:p>
+    <w:p>
+      <w:pPr>
+        <w:numPr>
+          <w:ilvl w:val="0"/>
+          <w:numId w:val="41"/>
+        </w:numPr>
+        <w:spacing w:before="100" w:beforeAutospacing="1" w:after="100" w:afterAutospacing="1" w:line="240" w:lineRule="auto"/>
+        <w:rPr>
+          <w:rFonts w:eastAsia="Times New Roman" w:cstheme="minorHAnsi"/>
+          <w:kern w:val="0"/>
+          <w:sz w:val="24"/>
+          <w:szCs w:val="24"/>
+          <w14:ligatures w14:val="none"/>
+        </w:rPr>
+      </w:pPr>
+      <w:r>
+        <w:rPr>
+          <w:rFonts w:eastAsia="Times New Roman" w:cstheme="minorHAnsi"/>
+          <w:kern w:val="0"/>
+          <w:sz w:val="24"/>
+          <w:szCs w:val="24"/>
+          <w14:ligatures w14:val="none"/>
+        </w:rPr>
+        <w:t xml:space="preserve">Il sistema reindirizza </w:t>
+      </w:r>
+      <w:r>
+        <w:rPr>
+          <w:rFonts w:eastAsia="Times New Roman" w:cstheme="minorHAnsi"/>
+          <w:kern w:val="0"/>
+          <w:sz w:val="24"/>
+          <w:szCs w:val="24"/>
+          <w14:ligatures w14:val="none"/>
+        </w:rPr>
+        <w:t>il cliente</w:t>
+      </w:r>
+      <w:r>
+        <w:rPr>
+          <w:rFonts w:eastAsia="Times New Roman" w:cstheme="minorHAnsi"/>
+          <w:kern w:val="0"/>
+          <w:sz w:val="24"/>
+          <w:szCs w:val="24"/>
+          <w14:ligatures w14:val="none"/>
+        </w:rPr>
+        <w:t xml:space="preserve"> alla </w:t>
+      </w:r>
+      <w:r>
+        <w:rPr>
+          <w:rFonts w:eastAsia="Times New Roman" w:cstheme="minorHAnsi"/>
+          <w:kern w:val="0"/>
+          <w:sz w:val="24"/>
+          <w:szCs w:val="24"/>
+          <w14:ligatures w14:val="none"/>
+        </w:rPr>
+        <w:t>pagina di scelta dei posti, contenente i posti disponibili</w:t>
+      </w:r>
+    </w:p>
+    <w:p>
+      <w:pPr>
+        <w:spacing w:before="100" w:beforeAutospacing="1" w:after="100" w:afterAutospacing="1" w:line="240" w:lineRule="auto"/>
+        <w:rPr>
+          <w:rFonts w:eastAsia="Times New Roman" w:cstheme="minorHAnsi"/>
+          <w:kern w:val="0"/>
+          <w:sz w:val="24"/>
+          <w:szCs w:val="24"/>
+          <w14:ligatures w14:val="none"/>
+        </w:rPr>
+      </w:pPr>
+      <w:r>
+        <w:rPr>
+          <w:rFonts w:eastAsia="Times New Roman" w:cstheme="minorHAnsi"/>
+          <w:b/>
+          <w:bCs/>
+          <w:kern w:val="0"/>
+          <w:sz w:val="24"/>
+          <w:szCs w:val="24"/>
+          <w14:ligatures w14:val="none"/>
+        </w:rPr>
+        <w:t xml:space="preserve">Exit </w:t>
+      </w:r>
+      <w:proofErr w:type="spellStart"/>
+      <w:r>
+        <w:rPr>
+          <w:rFonts w:eastAsia="Times New Roman" w:cstheme="minorHAnsi"/>
+          <w:b/>
+          <w:bCs/>
+          <w:kern w:val="0"/>
+          <w:sz w:val="24"/>
+          <w:szCs w:val="24"/>
+          <w14:ligatures w14:val="none"/>
+        </w:rPr>
+        <w:t>Condition</w:t>
+      </w:r>
+      <w:proofErr w:type="spellEnd"/>
+      <w:r>
+        <w:rPr>
+          <w:rFonts w:eastAsia="Times New Roman" w:cstheme="minorHAnsi"/>
+          <w:b/>
+          <w:bCs/>
+          <w:kern w:val="0"/>
+          <w:sz w:val="24"/>
+          <w:szCs w:val="24"/>
+          <w14:ligatures w14:val="none"/>
+        </w:rPr>
+        <w:t>:</w:t>
+      </w:r>
+      <w:r>
+        <w:rPr>
+          <w:rFonts w:eastAsia="Times New Roman" w:cstheme="minorHAnsi"/>
+          <w:kern w:val="0"/>
+          <w:sz w:val="24"/>
+          <w:szCs w:val="24"/>
+          <w14:ligatures w14:val="none"/>
+        </w:rPr>
+        <w:t xml:space="preserve"> </w:t>
+      </w:r>
+      <w:r>
+        <w:rPr>
+          <w:rFonts w:eastAsia="Times New Roman" w:cstheme="minorHAnsi"/>
+          <w:kern w:val="0"/>
+          <w:sz w:val="24"/>
+          <w:szCs w:val="24"/>
+          <w14:ligatures w14:val="none"/>
+        </w:rPr>
+        <w:t>Il cliente</w:t>
+      </w:r>
+      <w:r>
+        <w:rPr>
+          <w:rFonts w:eastAsia="Times New Roman" w:cstheme="minorHAnsi"/>
+          <w:kern w:val="0"/>
+          <w:sz w:val="24"/>
+          <w:szCs w:val="24"/>
+          <w14:ligatures w14:val="none"/>
+        </w:rPr>
+        <w:t xml:space="preserve"> </w:t>
+      </w:r>
+      <w:r>
+        <w:rPr>
+          <w:rFonts w:eastAsia="Times New Roman" w:cstheme="minorHAnsi"/>
+          <w:kern w:val="0"/>
+          <w:sz w:val="24"/>
+          <w:szCs w:val="24"/>
+          <w14:ligatures w14:val="none"/>
+        </w:rPr>
+        <w:t xml:space="preserve">si trova </w:t>
+      </w:r>
+      <w:bookmarkStart w:id="1" w:name="_Hlk150957241"/>
+      <w:r>
+        <w:rPr>
+          <w:rFonts w:eastAsia="Times New Roman" w:cstheme="minorHAnsi"/>
+          <w:kern w:val="0"/>
+          <w:sz w:val="24"/>
+          <w:szCs w:val="24"/>
+          <w14:ligatures w14:val="none"/>
+        </w:rPr>
+        <w:t>sulla pagina per la scelta dei posti</w:t>
+      </w:r>
+      <w:bookmarkEnd w:id="1"/>
+    </w:p>
+    <w:p>
+      <w:pPr>
+        <w:spacing w:before="100" w:beforeAutospacing="1" w:after="100" w:afterAutospacing="1" w:line="240" w:lineRule="auto"/>
+        <w:rPr>
+          <w:rFonts w:eastAsia="Times New Roman" w:cstheme="minorHAnsi"/>
+          <w:kern w:val="0"/>
+          <w:sz w:val="24"/>
+          <w:szCs w:val="24"/>
+          <w14:ligatures w14:val="none"/>
+        </w:rPr>
+      </w:pPr>
+      <w:r>
+        <w:rPr>
+          <w:rFonts w:eastAsia="Times New Roman" w:cstheme="minorHAnsi"/>
+          <w:b/>
+          <w:bCs/>
+          <w:kern w:val="0"/>
+          <w:sz w:val="24"/>
+          <w:szCs w:val="24"/>
+          <w14:ligatures w14:val="none"/>
+        </w:rPr>
+        <w:t>Alternativ</w:t>
+      </w:r>
+      <w:r>
+        <w:rPr>
+          <w:rFonts w:eastAsia="Times New Roman" w:cstheme="minorHAnsi"/>
+          <w:b/>
+          <w:bCs/>
+          <w:kern w:val="0"/>
+          <w:sz w:val="24"/>
+          <w:szCs w:val="24"/>
+          <w14:ligatures w14:val="none"/>
+        </w:rPr>
+        <w:t>e:</w:t>
+      </w:r>
+      <w:r>
+        <w:rPr>
+          <w:rFonts w:eastAsia="Times New Roman" w:cstheme="minorHAnsi"/>
+          <w:kern w:val="0"/>
+          <w:sz w:val="24"/>
+          <w:szCs w:val="24"/>
+          <w14:ligatures w14:val="none"/>
+        </w:rPr>
+        <w:t xml:space="preserve"> </w:t>
+      </w:r>
+    </w:p>
+    <w:p>
+      <w:pPr>
+        <w:spacing w:before="100" w:beforeAutospacing="1" w:after="100" w:afterAutospacing="1" w:line="240" w:lineRule="auto"/>
+        <w:rPr>
+          <w:rFonts w:eastAsia="Times New Roman" w:cstheme="minorHAnsi"/>
+          <w:kern w:val="0"/>
+          <w:sz w:val="24"/>
+          <w:szCs w:val="24"/>
+          <w14:ligatures w14:val="none"/>
+        </w:rPr>
+      </w:pPr>
+      <w:r>
+        <w:rPr>
+          <w:rFonts w:eastAsia="Times New Roman" w:cstheme="minorHAnsi"/>
+          <w:kern w:val="0"/>
+          <w:sz w:val="24"/>
+          <w:szCs w:val="24"/>
+          <w14:ligatures w14:val="none"/>
+        </w:rPr>
+        <w:t xml:space="preserve">Se al punto 2 il sistema rileva che il cliente non è autenticato, </w:t>
+      </w:r>
+      <w:r>
+        <w:rPr>
+          <w:rFonts w:eastAsia="Times New Roman" w:cstheme="minorHAnsi"/>
+          <w:kern w:val="0"/>
+          <w:sz w:val="24"/>
+          <w:szCs w:val="24"/>
+          <w14:ligatures w14:val="none"/>
+        </w:rPr>
+        <w:t xml:space="preserve">verrà eseguito il caso d’uso UC </w:t>
+      </w:r>
+      <w:r>
+        <w:rPr>
+          <w:rFonts w:eastAsia="Times New Roman" w:cstheme="minorHAnsi"/>
+          <w:kern w:val="0"/>
+          <w:sz w:val="24"/>
+          <w:szCs w:val="24"/>
+          <w14:ligatures w14:val="none"/>
+        </w:rPr>
+        <w:t>9</w:t>
+      </w:r>
+      <w:r>
+        <w:rPr>
+          <w:rFonts w:eastAsia="Times New Roman" w:cstheme="minorHAnsi"/>
+          <w:kern w:val="0"/>
+          <w:sz w:val="24"/>
+          <w:szCs w:val="24"/>
+          <w14:ligatures w14:val="none"/>
+        </w:rPr>
+        <w:t>.</w:t>
+      </w:r>
+      <w:r>
+        <w:rPr>
+          <w:rFonts w:eastAsia="Times New Roman" w:cstheme="minorHAnsi"/>
+          <w:kern w:val="0"/>
+          <w:sz w:val="24"/>
+          <w:szCs w:val="24"/>
+          <w14:ligatures w14:val="none"/>
+        </w:rPr>
+        <w:t>1 Autenticazione richiesta.</w:t>
+      </w:r>
+    </w:p>
+    <w:p>
+      <w:pPr>
+        <w:spacing w:before="100" w:beforeAutospacing="1" w:after="100" w:afterAutospacing="1" w:line="240" w:lineRule="auto"/>
+        <w:rPr>
+          <w:rFonts w:eastAsia="Times New Roman" w:cstheme="minorHAnsi"/>
+          <w:kern w:val="0"/>
+          <w:sz w:val="24"/>
+          <w:szCs w:val="24"/>
+          <w14:ligatures w14:val="none"/>
+        </w:rPr>
+      </w:pPr>
+      <w:r>
+        <w:rPr>
+          <w:rFonts w:eastAsia="Times New Roman" w:cstheme="minorHAnsi"/>
+          <w:kern w:val="0"/>
+          <w:sz w:val="24"/>
+          <w:szCs w:val="24"/>
+          <w14:ligatures w14:val="none"/>
+        </w:rPr>
+        <w:t xml:space="preserve">Se al punto 3 il sistema rileva che non ci sono più posti disponibili, </w:t>
+      </w:r>
+      <w:r>
+        <w:rPr>
+          <w:rFonts w:eastAsia="Times New Roman" w:cstheme="minorHAnsi"/>
+          <w:kern w:val="0"/>
+          <w:sz w:val="24"/>
+          <w:szCs w:val="24"/>
+          <w14:ligatures w14:val="none"/>
+        </w:rPr>
+        <w:t xml:space="preserve">verrà eseguito il caso d’uso UC </w:t>
+      </w:r>
+      <w:r>
+        <w:rPr>
+          <w:rFonts w:eastAsia="Times New Roman" w:cstheme="minorHAnsi"/>
+          <w:kern w:val="0"/>
+          <w:sz w:val="24"/>
+          <w:szCs w:val="24"/>
+          <w14:ligatures w14:val="none"/>
+        </w:rPr>
+        <w:t>9</w:t>
+      </w:r>
+      <w:r>
+        <w:rPr>
+          <w:rFonts w:eastAsia="Times New Roman" w:cstheme="minorHAnsi"/>
+          <w:kern w:val="0"/>
+          <w:sz w:val="24"/>
+          <w:szCs w:val="24"/>
+          <w14:ligatures w14:val="none"/>
+        </w:rPr>
+        <w:t>.</w:t>
+      </w:r>
+      <w:r>
+        <w:rPr>
+          <w:rFonts w:eastAsia="Times New Roman" w:cstheme="minorHAnsi"/>
+          <w:kern w:val="0"/>
+          <w:sz w:val="24"/>
+          <w:szCs w:val="24"/>
+          <w14:ligatures w14:val="none"/>
+        </w:rPr>
+        <w:t>2</w:t>
+      </w:r>
+      <w:r>
+        <w:rPr>
+          <w:rFonts w:eastAsia="Times New Roman" w:cstheme="minorHAnsi"/>
+          <w:kern w:val="0"/>
+          <w:sz w:val="24"/>
+          <w:szCs w:val="24"/>
+          <w14:ligatures w14:val="none"/>
+        </w:rPr>
+        <w:t xml:space="preserve"> </w:t>
+      </w:r>
+      <w:r>
+        <w:rPr>
+          <w:rFonts w:eastAsia="Times New Roman" w:cstheme="minorHAnsi"/>
+          <w:kern w:val="0"/>
+          <w:sz w:val="24"/>
+          <w:szCs w:val="24"/>
+          <w14:ligatures w14:val="none"/>
+        </w:rPr>
+        <w:t>Proiezione non più disponibile</w:t>
+      </w:r>
+      <w:r>
+        <w:rPr>
+          <w:rFonts w:eastAsia="Times New Roman" w:cstheme="minorHAnsi"/>
+          <w:kern w:val="0"/>
+          <w:sz w:val="24"/>
+          <w:szCs w:val="24"/>
+          <w14:ligatures w14:val="none"/>
+        </w:rPr>
+        <w:t>.</w:t>
+      </w:r>
+    </w:p>
+    <w:p>
+      <w:pPr>
+        <w:spacing w:before="100" w:beforeAutospacing="1" w:after="100" w:afterAutospacing="1" w:line="240" w:lineRule="auto"/>
+        <w:rPr>
+          <w:rFonts w:eastAsia="Times New Roman" w:cstheme="minorHAnsi"/>
+          <w:kern w:val="0"/>
+          <w:sz w:val="24"/>
+          <w:szCs w:val="24"/>
+          <w14:ligatures w14:val="none"/>
+        </w:rPr>
+      </w:pPr>
+    </w:p>
+    <w:p>
+      <w:pPr>
+        <w:spacing w:before="100" w:beforeAutospacing="1" w:after="100" w:afterAutospacing="1" w:line="240" w:lineRule="auto"/>
+        <w:rPr>
+          <w:rFonts w:eastAsia="Times New Roman" w:cstheme="minorHAnsi"/>
+          <w:kern w:val="0"/>
+          <w:sz w:val="28"/>
+          <w:szCs w:val="28"/>
+          <w14:ligatures w14:val="none"/>
+        </w:rPr>
+      </w:pPr>
+      <w:r>
+        <w:rPr>
+          <w:rFonts w:eastAsia="Times New Roman" w:cstheme="minorHAnsi"/>
+          <w:b/>
+          <w:bCs/>
+          <w:kern w:val="0"/>
+          <w:sz w:val="28"/>
+          <w:szCs w:val="28"/>
+          <w14:ligatures w14:val="none"/>
+        </w:rPr>
+        <w:t xml:space="preserve">UC </w:t>
+      </w:r>
+      <w:r>
+        <w:rPr>
+          <w:rFonts w:eastAsia="Times New Roman" w:cstheme="minorHAnsi"/>
+          <w:b/>
+          <w:bCs/>
+          <w:kern w:val="0"/>
+          <w:sz w:val="28"/>
+          <w:szCs w:val="28"/>
+          <w14:ligatures w14:val="none"/>
+        </w:rPr>
+        <w:t>9</w:t>
+      </w:r>
+      <w:r>
+        <w:rPr>
+          <w:rFonts w:eastAsia="Times New Roman" w:cstheme="minorHAnsi"/>
+          <w:b/>
+          <w:bCs/>
+          <w:kern w:val="0"/>
+          <w:sz w:val="28"/>
+          <w:szCs w:val="28"/>
+          <w14:ligatures w14:val="none"/>
+        </w:rPr>
+        <w:t>.</w:t>
+      </w:r>
+      <w:r>
+        <w:rPr>
+          <w:rFonts w:eastAsia="Times New Roman" w:cstheme="minorHAnsi"/>
+          <w:b/>
+          <w:bCs/>
+          <w:kern w:val="0"/>
+          <w:sz w:val="28"/>
+          <w:szCs w:val="28"/>
+          <w14:ligatures w14:val="none"/>
+        </w:rPr>
+        <w:t>1</w:t>
+      </w:r>
+      <w:r>
+        <w:rPr>
+          <w:rFonts w:eastAsia="Times New Roman" w:cstheme="minorHAnsi"/>
+          <w:b/>
+          <w:bCs/>
+          <w:kern w:val="0"/>
+          <w:sz w:val="28"/>
+          <w:szCs w:val="28"/>
+          <w14:ligatures w14:val="none"/>
+        </w:rPr>
+        <w:t>: Autenticazione richiesta</w:t>
+      </w:r>
+    </w:p>
+    <w:p>
+      <w:pPr>
+        <w:spacing w:before="100" w:beforeAutospacing="1" w:after="100" w:afterAutospacing="1" w:line="240" w:lineRule="auto"/>
+        <w:rPr>
+          <w:rFonts w:eastAsia="Times New Roman" w:cstheme="minorHAnsi"/>
+          <w:kern w:val="0"/>
+          <w:sz w:val="24"/>
+          <w:szCs w:val="24"/>
+          <w14:ligatures w14:val="none"/>
+        </w:rPr>
+      </w:pPr>
+      <w:r>
+        <w:rPr>
+          <w:rFonts w:eastAsia="Times New Roman" w:cstheme="minorHAnsi"/>
+          <w:b/>
+          <w:bCs/>
+          <w:kern w:val="0"/>
+          <w:sz w:val="24"/>
+          <w:szCs w:val="24"/>
+          <w14:ligatures w14:val="none"/>
+        </w:rPr>
+        <w:t>Attore:</w:t>
+      </w:r>
+      <w:r>
+        <w:rPr>
+          <w:rFonts w:eastAsia="Times New Roman" w:cstheme="minorHAnsi"/>
+          <w:kern w:val="0"/>
+          <w:sz w:val="24"/>
+          <w:szCs w:val="24"/>
+          <w14:ligatures w14:val="none"/>
+        </w:rPr>
+        <w:t xml:space="preserve"> </w:t>
+      </w:r>
+      <w:r>
+        <w:rPr>
+          <w:rFonts w:eastAsia="Times New Roman" w:cstheme="minorHAnsi"/>
+          <w:kern w:val="0"/>
+          <w:sz w:val="24"/>
+          <w:szCs w:val="24"/>
+          <w14:ligatures w14:val="none"/>
+        </w:rPr>
+        <w:t>Cliente</w:t>
+      </w:r>
+    </w:p>
+    <w:p>
+      <w:pPr>
+        <w:spacing w:before="100" w:beforeAutospacing="1" w:after="100" w:afterAutospacing="1" w:line="240" w:lineRule="auto"/>
+        <w:rPr>
+          <w:rFonts w:eastAsia="Times New Roman" w:cstheme="minorHAnsi"/>
+          <w:kern w:val="0"/>
+          <w:sz w:val="24"/>
+          <w:szCs w:val="24"/>
+          <w14:ligatures w14:val="none"/>
+        </w:rPr>
+      </w:pPr>
+      <w:r>
+        <w:rPr>
+          <w:rFonts w:eastAsia="Times New Roman" w:cstheme="minorHAnsi"/>
+          <w:b/>
+          <w:bCs/>
+          <w:kern w:val="0"/>
+          <w:sz w:val="24"/>
+          <w:szCs w:val="24"/>
+          <w14:ligatures w14:val="none"/>
+        </w:rPr>
+        <w:t xml:space="preserve">Entry </w:t>
+      </w:r>
+      <w:proofErr w:type="spellStart"/>
+      <w:r>
+        <w:rPr>
+          <w:rFonts w:eastAsia="Times New Roman" w:cstheme="minorHAnsi"/>
+          <w:b/>
+          <w:bCs/>
+          <w:kern w:val="0"/>
+          <w:sz w:val="24"/>
+          <w:szCs w:val="24"/>
+          <w14:ligatures w14:val="none"/>
+        </w:rPr>
+        <w:t>Condition</w:t>
+      </w:r>
+      <w:proofErr w:type="spellEnd"/>
+      <w:r>
+        <w:rPr>
+          <w:rFonts w:eastAsia="Times New Roman" w:cstheme="minorHAnsi"/>
+          <w:b/>
+          <w:bCs/>
+          <w:kern w:val="0"/>
+          <w:sz w:val="24"/>
+          <w:szCs w:val="24"/>
+          <w14:ligatures w14:val="none"/>
+        </w:rPr>
+        <w:t>:</w:t>
+      </w:r>
+      <w:r>
+        <w:rPr>
+          <w:rFonts w:eastAsia="Times New Roman" w:cstheme="minorHAnsi"/>
+          <w:kern w:val="0"/>
+          <w:sz w:val="24"/>
+          <w:szCs w:val="24"/>
+          <w14:ligatures w14:val="none"/>
+        </w:rPr>
+        <w:t xml:space="preserve"> </w:t>
+      </w:r>
+      <w:r>
+        <w:rPr>
+          <w:rFonts w:eastAsia="Times New Roman" w:cstheme="minorHAnsi"/>
+          <w:kern w:val="0"/>
+          <w:sz w:val="24"/>
+          <w:szCs w:val="24"/>
+          <w14:ligatures w14:val="none"/>
+        </w:rPr>
+        <w:t>Il cliente ha selezionato una proiezione ma</w:t>
+      </w:r>
+      <w:r>
+        <w:rPr>
+          <w:rFonts w:eastAsia="Times New Roman" w:cstheme="minorHAnsi"/>
+          <w:kern w:val="0"/>
+          <w:sz w:val="24"/>
+          <w:szCs w:val="24"/>
+          <w14:ligatures w14:val="none"/>
+        </w:rPr>
+        <w:t xml:space="preserve"> </w:t>
+      </w:r>
+      <w:r>
+        <w:rPr>
+          <w:rFonts w:eastAsia="Times New Roman" w:cstheme="minorHAnsi"/>
+          <w:kern w:val="0"/>
+          <w:sz w:val="24"/>
+          <w:szCs w:val="24"/>
+          <w14:ligatures w14:val="none"/>
+        </w:rPr>
+        <w:t xml:space="preserve">non è autenticato </w:t>
+      </w:r>
+    </w:p>
+    <w:p>
+      <w:pPr>
+        <w:spacing w:before="100" w:beforeAutospacing="1" w:after="100" w:afterAutospacing="1" w:line="240" w:lineRule="auto"/>
+        <w:rPr>
+          <w:rFonts w:eastAsia="Times New Roman" w:cstheme="minorHAnsi"/>
+          <w:b/>
+          <w:bCs/>
+          <w:kern w:val="0"/>
+          <w:sz w:val="24"/>
+          <w:szCs w:val="24"/>
+          <w14:ligatures w14:val="none"/>
+        </w:rPr>
+      </w:pPr>
+      <w:r>
+        <w:rPr>
+          <w:rFonts w:eastAsia="Times New Roman" w:cstheme="minorHAnsi"/>
+          <w:b/>
+          <w:bCs/>
+          <w:kern w:val="0"/>
+          <w:sz w:val="24"/>
+          <w:szCs w:val="24"/>
+          <w14:ligatures w14:val="none"/>
+        </w:rPr>
+        <w:t>Flusso di eventi:</w:t>
+      </w:r>
+    </w:p>
+    <w:p>
+      <w:pPr>
+        <w:numPr>
+          <w:ilvl w:val="0"/>
+          <w:numId w:val="42"/>
+        </w:numPr>
+        <w:spacing w:before="100" w:beforeAutospacing="1" w:after="100" w:afterAutospacing="1" w:line="240" w:lineRule="auto"/>
+        <w:rPr>
+          <w:rFonts w:eastAsia="Times New Roman" w:cstheme="minorHAnsi"/>
+          <w:kern w:val="0"/>
+          <w:sz w:val="24"/>
+          <w:szCs w:val="24"/>
+          <w14:ligatures w14:val="none"/>
+        </w:rPr>
+      </w:pPr>
+      <w:r>
+        <w:rPr>
+          <w:rFonts w:eastAsia="Times New Roman" w:cstheme="minorHAnsi"/>
+          <w:kern w:val="0"/>
+          <w:sz w:val="24"/>
+          <w:szCs w:val="24"/>
+          <w14:ligatures w14:val="none"/>
+        </w:rPr>
+        <w:t>I</w:t>
+      </w:r>
+      <w:r>
+        <w:rPr>
+          <w:rFonts w:eastAsia="Times New Roman" w:cstheme="minorHAnsi"/>
+          <w:kern w:val="0"/>
+          <w:sz w:val="24"/>
+          <w:szCs w:val="24"/>
+          <w14:ligatures w14:val="none"/>
+        </w:rPr>
+        <w:t>l sistema</w:t>
+      </w:r>
+      <w:r>
+        <w:rPr>
+          <w:rFonts w:eastAsia="Times New Roman" w:cstheme="minorHAnsi"/>
+          <w:kern w:val="0"/>
+          <w:sz w:val="24"/>
+          <w:szCs w:val="24"/>
+          <w14:ligatures w14:val="none"/>
+        </w:rPr>
+        <w:t xml:space="preserve"> presenta</w:t>
+      </w:r>
+      <w:r>
+        <w:rPr>
+          <w:rFonts w:eastAsia="Times New Roman" w:cstheme="minorHAnsi"/>
+          <w:kern w:val="0"/>
+          <w:sz w:val="24"/>
+          <w:szCs w:val="24"/>
+          <w14:ligatures w14:val="none"/>
+        </w:rPr>
+        <w:t xml:space="preserve"> all’utente la schermata di autenticazione</w:t>
+      </w:r>
+    </w:p>
+    <w:p>
+      <w:pPr>
+        <w:numPr>
+          <w:ilvl w:val="0"/>
+          <w:numId w:val="42"/>
+        </w:numPr>
+        <w:spacing w:before="100" w:beforeAutospacing="1" w:after="100" w:afterAutospacing="1" w:line="240" w:lineRule="auto"/>
+        <w:rPr>
+          <w:rFonts w:eastAsia="Times New Roman" w:cstheme="minorHAnsi"/>
+          <w:kern w:val="0"/>
+          <w:sz w:val="24"/>
+          <w:szCs w:val="24"/>
+          <w14:ligatures w14:val="none"/>
+        </w:rPr>
+      </w:pPr>
+      <w:r>
+        <w:rPr>
+          <w:rFonts w:eastAsia="Times New Roman" w:cstheme="minorHAnsi"/>
+          <w:kern w:val="0"/>
+          <w:sz w:val="24"/>
+          <w:szCs w:val="24"/>
+          <w14:ligatures w14:val="none"/>
+        </w:rPr>
+        <w:t xml:space="preserve">&lt;&lt;include&gt;&gt; UC </w:t>
+      </w:r>
+      <w:r>
+        <w:rPr>
+          <w:rFonts w:eastAsia="Times New Roman" w:cstheme="minorHAnsi"/>
+          <w:kern w:val="0"/>
+          <w:sz w:val="24"/>
+          <w:szCs w:val="24"/>
+          <w14:ligatures w14:val="none"/>
+        </w:rPr>
+        <w:t>6.0</w:t>
+      </w:r>
+      <w:r>
+        <w:rPr>
+          <w:rFonts w:eastAsia="Times New Roman" w:cstheme="minorHAnsi"/>
+          <w:kern w:val="0"/>
+          <w:sz w:val="24"/>
+          <w:szCs w:val="24"/>
+          <w14:ligatures w14:val="none"/>
+        </w:rPr>
+        <w:t xml:space="preserve">: </w:t>
+      </w:r>
+      <w:proofErr w:type="spellStart"/>
+      <w:r>
+        <w:rPr>
+          <w:rFonts w:eastAsia="Times New Roman" w:cstheme="minorHAnsi"/>
+          <w:kern w:val="0"/>
+          <w:sz w:val="24"/>
+          <w:szCs w:val="24"/>
+          <w14:ligatures w14:val="none"/>
+        </w:rPr>
+        <w:t>AutenticaCliente</w:t>
+      </w:r>
+      <w:proofErr w:type="spellEnd"/>
+      <w:r>
+        <w:rPr>
+          <w:rFonts w:eastAsia="Times New Roman" w:cstheme="minorHAnsi"/>
+          <w:kern w:val="0"/>
+          <w:sz w:val="24"/>
+          <w:szCs w:val="24"/>
+          <w14:ligatures w14:val="none"/>
+        </w:rPr>
+        <w:t xml:space="preserve"> </w:t>
+      </w:r>
+    </w:p>
+    <w:p>
+      <w:pPr>
+        <w:numPr>
+          <w:ilvl w:val="0"/>
+          <w:numId w:val="42"/>
+        </w:numPr>
+        <w:spacing w:before="100" w:beforeAutospacing="1" w:after="100" w:afterAutospacing="1" w:line="240" w:lineRule="auto"/>
+        <w:rPr>
+          <w:rFonts w:eastAsia="Times New Roman" w:cstheme="minorHAnsi"/>
+          <w:kern w:val="0"/>
+          <w:sz w:val="24"/>
+          <w:szCs w:val="24"/>
+          <w14:ligatures w14:val="none"/>
+        </w:rPr>
+      </w:pPr>
+      <w:r>
+        <w:rPr>
+          <w:rFonts w:eastAsia="Times New Roman" w:cstheme="minorHAnsi"/>
+          <w:kern w:val="0"/>
+          <w:sz w:val="24"/>
+          <w:szCs w:val="24"/>
+          <w14:ligatures w14:val="none"/>
+        </w:rPr>
+        <w:t>Il sistema mostra all’utente la pagina film</w:t>
+      </w:r>
+    </w:p>
+    <w:p>
+      <w:pPr>
+        <w:spacing w:before="100" w:beforeAutospacing="1" w:after="100" w:afterAutospacing="1" w:line="240" w:lineRule="auto"/>
+        <w:rPr>
+          <w:rFonts w:eastAsia="Times New Roman" w:cstheme="minorHAnsi"/>
+          <w:kern w:val="0"/>
+          <w:sz w:val="24"/>
+          <w:szCs w:val="24"/>
+          <w14:ligatures w14:val="none"/>
+        </w:rPr>
+      </w:pPr>
+      <w:r>
+        <w:rPr>
+          <w:rFonts w:eastAsia="Times New Roman" w:cstheme="minorHAnsi"/>
+          <w:b/>
+          <w:bCs/>
+          <w:kern w:val="0"/>
+          <w:sz w:val="24"/>
+          <w:szCs w:val="24"/>
+          <w14:ligatures w14:val="none"/>
+        </w:rPr>
+        <w:t xml:space="preserve">Exit </w:t>
+      </w:r>
+      <w:proofErr w:type="spellStart"/>
+      <w:r>
+        <w:rPr>
+          <w:rFonts w:eastAsia="Times New Roman" w:cstheme="minorHAnsi"/>
+          <w:b/>
+          <w:bCs/>
+          <w:kern w:val="0"/>
+          <w:sz w:val="24"/>
+          <w:szCs w:val="24"/>
+          <w14:ligatures w14:val="none"/>
+        </w:rPr>
+        <w:t>Condition</w:t>
+      </w:r>
+      <w:proofErr w:type="spellEnd"/>
+      <w:r>
+        <w:rPr>
+          <w:rFonts w:eastAsia="Times New Roman" w:cstheme="minorHAnsi"/>
+          <w:b/>
+          <w:bCs/>
+          <w:kern w:val="0"/>
+          <w:sz w:val="24"/>
+          <w:szCs w:val="24"/>
+          <w14:ligatures w14:val="none"/>
+        </w:rPr>
+        <w:t>:</w:t>
+      </w:r>
+      <w:r>
+        <w:rPr>
+          <w:rFonts w:eastAsia="Times New Roman" w:cstheme="minorHAnsi"/>
+          <w:kern w:val="0"/>
+          <w:sz w:val="24"/>
+          <w:szCs w:val="24"/>
+          <w14:ligatures w14:val="none"/>
+        </w:rPr>
+        <w:t xml:space="preserve"> </w:t>
+      </w:r>
+      <w:r>
+        <w:rPr>
+          <w:rFonts w:eastAsia="Times New Roman" w:cstheme="minorHAnsi"/>
+          <w:kern w:val="0"/>
+          <w:sz w:val="24"/>
+          <w:szCs w:val="24"/>
+          <w14:ligatures w14:val="none"/>
+        </w:rPr>
+        <w:t>Il cliente</w:t>
+      </w:r>
+      <w:r>
+        <w:rPr>
+          <w:rFonts w:eastAsia="Times New Roman" w:cstheme="minorHAnsi"/>
+          <w:kern w:val="0"/>
+          <w:sz w:val="24"/>
+          <w:szCs w:val="24"/>
+          <w14:ligatures w14:val="none"/>
+        </w:rPr>
+        <w:t xml:space="preserve"> si trova sulla </w:t>
+      </w:r>
+      <w:r>
+        <w:rPr>
+          <w:rFonts w:eastAsia="Times New Roman" w:cstheme="minorHAnsi"/>
+          <w:kern w:val="0"/>
+          <w:sz w:val="24"/>
+          <w:szCs w:val="24"/>
+          <w14:ligatures w14:val="none"/>
+        </w:rPr>
+        <w:t xml:space="preserve">pagina film </w:t>
+      </w:r>
+    </w:p>
+    <w:p>
+      <w:pPr>
+        <w:spacing w:before="100" w:beforeAutospacing="1" w:after="100" w:afterAutospacing="1" w:line="240" w:lineRule="auto"/>
+        <w:rPr>
+          <w:rFonts w:eastAsia="Times New Roman" w:cstheme="minorHAnsi"/>
+          <w:b/>
+          <w:bCs/>
+          <w:kern w:val="0"/>
+          <w:sz w:val="28"/>
+          <w:szCs w:val="28"/>
+          <w14:ligatures w14:val="none"/>
+        </w:rPr>
+      </w:pPr>
+    </w:p>
+    <w:p>
+      <w:pPr>
+        <w:spacing w:before="100" w:beforeAutospacing="1" w:after="100" w:afterAutospacing="1" w:line="240" w:lineRule="auto"/>
+        <w:rPr>
+          <w:rFonts w:eastAsia="Times New Roman" w:cstheme="minorHAnsi"/>
+          <w:kern w:val="0"/>
+          <w:sz w:val="28"/>
+          <w:szCs w:val="28"/>
+          <w14:ligatures w14:val="none"/>
+        </w:rPr>
+      </w:pPr>
+      <w:r>
+        <w:rPr>
+          <w:rFonts w:eastAsia="Times New Roman" w:cstheme="minorHAnsi"/>
+          <w:b/>
+          <w:bCs/>
+          <w:kern w:val="0"/>
+          <w:sz w:val="28"/>
+          <w:szCs w:val="28"/>
+          <w14:ligatures w14:val="none"/>
+        </w:rPr>
+        <w:t xml:space="preserve">UC </w:t>
+      </w:r>
+      <w:r>
+        <w:rPr>
+          <w:rFonts w:eastAsia="Times New Roman" w:cstheme="minorHAnsi"/>
+          <w:b/>
+          <w:bCs/>
+          <w:kern w:val="0"/>
+          <w:sz w:val="28"/>
+          <w:szCs w:val="28"/>
+          <w14:ligatures w14:val="none"/>
+        </w:rPr>
+        <w:t>9</w:t>
+      </w:r>
+      <w:r>
+        <w:rPr>
+          <w:rFonts w:eastAsia="Times New Roman" w:cstheme="minorHAnsi"/>
+          <w:b/>
+          <w:bCs/>
+          <w:kern w:val="0"/>
+          <w:sz w:val="28"/>
+          <w:szCs w:val="28"/>
+          <w14:ligatures w14:val="none"/>
+        </w:rPr>
+        <w:t>.</w:t>
+      </w:r>
+      <w:r>
+        <w:rPr>
+          <w:rFonts w:eastAsia="Times New Roman" w:cstheme="minorHAnsi"/>
+          <w:b/>
+          <w:bCs/>
+          <w:kern w:val="0"/>
+          <w:sz w:val="28"/>
+          <w:szCs w:val="28"/>
+          <w14:ligatures w14:val="none"/>
+        </w:rPr>
+        <w:t>2</w:t>
+      </w:r>
+      <w:r>
+        <w:rPr>
+          <w:rFonts w:eastAsia="Times New Roman" w:cstheme="minorHAnsi"/>
+          <w:b/>
+          <w:bCs/>
+          <w:kern w:val="0"/>
+          <w:sz w:val="28"/>
+          <w:szCs w:val="28"/>
+          <w14:ligatures w14:val="none"/>
+        </w:rPr>
+        <w:t>: Proiezione non più disponibile</w:t>
+      </w:r>
+    </w:p>
+    <w:p>
+      <w:pPr>
+        <w:spacing w:before="100" w:beforeAutospacing="1" w:after="100" w:afterAutospacing="1" w:line="240" w:lineRule="auto"/>
+        <w:rPr>
+          <w:rFonts w:eastAsia="Times New Roman" w:cstheme="minorHAnsi"/>
+          <w:kern w:val="0"/>
+          <w:sz w:val="24"/>
+          <w:szCs w:val="24"/>
+          <w14:ligatures w14:val="none"/>
+        </w:rPr>
+      </w:pPr>
+      <w:r>
+        <w:rPr>
+          <w:rFonts w:eastAsia="Times New Roman" w:cstheme="minorHAnsi"/>
+          <w:b/>
+          <w:bCs/>
+          <w:kern w:val="0"/>
+          <w:sz w:val="24"/>
+          <w:szCs w:val="24"/>
+          <w14:ligatures w14:val="none"/>
+        </w:rPr>
+        <w:t>Attore:</w:t>
+      </w:r>
+      <w:r>
+        <w:rPr>
+          <w:rFonts w:eastAsia="Times New Roman" w:cstheme="minorHAnsi"/>
+          <w:kern w:val="0"/>
+          <w:sz w:val="24"/>
+          <w:szCs w:val="24"/>
+          <w14:ligatures w14:val="none"/>
+        </w:rPr>
+        <w:t xml:space="preserve"> </w:t>
+      </w:r>
+      <w:r>
+        <w:rPr>
+          <w:rFonts w:eastAsia="Times New Roman" w:cstheme="minorHAnsi"/>
+          <w:kern w:val="0"/>
+          <w:sz w:val="24"/>
+          <w:szCs w:val="24"/>
+          <w14:ligatures w14:val="none"/>
+        </w:rPr>
+        <w:t>Cliente</w:t>
+      </w:r>
+    </w:p>
+    <w:p>
+      <w:pPr>
+        <w:spacing w:before="100" w:beforeAutospacing="1" w:after="100" w:afterAutospacing="1" w:line="240" w:lineRule="auto"/>
+        <w:rPr>
+          <w:rFonts w:eastAsia="Times New Roman" w:cstheme="minorHAnsi"/>
+          <w:kern w:val="0"/>
+          <w:sz w:val="24"/>
+          <w:szCs w:val="24"/>
+          <w14:ligatures w14:val="none"/>
+        </w:rPr>
+      </w:pPr>
+      <w:r>
+        <w:rPr>
+          <w:rFonts w:eastAsia="Times New Roman" w:cstheme="minorHAnsi"/>
+          <w:b/>
+          <w:bCs/>
+          <w:kern w:val="0"/>
+          <w:sz w:val="24"/>
+          <w:szCs w:val="24"/>
+          <w14:ligatures w14:val="none"/>
+        </w:rPr>
+        <w:t xml:space="preserve">Entry </w:t>
+      </w:r>
+      <w:proofErr w:type="spellStart"/>
+      <w:r>
+        <w:rPr>
+          <w:rFonts w:eastAsia="Times New Roman" w:cstheme="minorHAnsi"/>
+          <w:b/>
+          <w:bCs/>
+          <w:kern w:val="0"/>
+          <w:sz w:val="24"/>
+          <w:szCs w:val="24"/>
+          <w14:ligatures w14:val="none"/>
+        </w:rPr>
+        <w:t>Condition</w:t>
+      </w:r>
+      <w:proofErr w:type="spellEnd"/>
+      <w:r>
+        <w:rPr>
+          <w:rFonts w:eastAsia="Times New Roman" w:cstheme="minorHAnsi"/>
+          <w:b/>
+          <w:bCs/>
+          <w:kern w:val="0"/>
+          <w:sz w:val="24"/>
+          <w:szCs w:val="24"/>
+          <w14:ligatures w14:val="none"/>
+        </w:rPr>
+        <w:t>:</w:t>
+      </w:r>
+      <w:r>
+        <w:rPr>
+          <w:rFonts w:eastAsia="Times New Roman" w:cstheme="minorHAnsi"/>
+          <w:kern w:val="0"/>
+          <w:sz w:val="24"/>
+          <w:szCs w:val="24"/>
+          <w14:ligatures w14:val="none"/>
+        </w:rPr>
+        <w:t xml:space="preserve"> </w:t>
+      </w:r>
+      <w:r>
+        <w:rPr>
+          <w:rFonts w:eastAsia="Times New Roman" w:cstheme="minorHAnsi"/>
+          <w:kern w:val="0"/>
+          <w:sz w:val="24"/>
+          <w:szCs w:val="24"/>
+          <w14:ligatures w14:val="none"/>
+        </w:rPr>
+        <w:t>Il cliente</w:t>
+      </w:r>
+      <w:r>
+        <w:rPr>
+          <w:rFonts w:eastAsia="Times New Roman" w:cstheme="minorHAnsi"/>
+          <w:kern w:val="0"/>
+          <w:sz w:val="24"/>
+          <w:szCs w:val="24"/>
+          <w14:ligatures w14:val="none"/>
+        </w:rPr>
+        <w:t xml:space="preserve"> ha provato a</w:t>
+      </w:r>
+      <w:r>
+        <w:rPr>
+          <w:rFonts w:eastAsia="Times New Roman" w:cstheme="minorHAnsi"/>
+          <w:kern w:val="0"/>
+          <w:sz w:val="24"/>
+          <w:szCs w:val="24"/>
+          <w14:ligatures w14:val="none"/>
+        </w:rPr>
+        <w:t xml:space="preserve"> selezionare una proiezione, ma la sala è già piena</w:t>
+      </w:r>
+    </w:p>
+    <w:p>
+      <w:pPr>
+        <w:spacing w:before="100" w:beforeAutospacing="1" w:after="100" w:afterAutospacing="1" w:line="240" w:lineRule="auto"/>
+        <w:rPr>
+          <w:rFonts w:eastAsia="Times New Roman" w:cstheme="minorHAnsi"/>
+          <w:b/>
+          <w:bCs/>
+          <w:kern w:val="0"/>
+          <w:sz w:val="24"/>
+          <w:szCs w:val="24"/>
+          <w14:ligatures w14:val="none"/>
+        </w:rPr>
+      </w:pPr>
+      <w:r>
+        <w:rPr>
+          <w:rFonts w:eastAsia="Times New Roman" w:cstheme="minorHAnsi"/>
+          <w:b/>
+          <w:bCs/>
+          <w:kern w:val="0"/>
+          <w:sz w:val="24"/>
+          <w:szCs w:val="24"/>
+          <w14:ligatures w14:val="none"/>
+        </w:rPr>
+        <w:t>Flusso di eventi:</w:t>
+      </w:r>
+    </w:p>
+    <w:p>
+      <w:pPr>
+        <w:numPr>
+          <w:ilvl w:val="0"/>
+          <w:numId w:val="43"/>
+        </w:numPr>
+        <w:spacing w:before="100" w:beforeAutospacing="1" w:after="100" w:afterAutospacing="1" w:line="240" w:lineRule="auto"/>
+        <w:rPr>
+          <w:rFonts w:eastAsia="Times New Roman" w:cstheme="minorHAnsi"/>
+          <w:kern w:val="0"/>
+          <w:sz w:val="24"/>
+          <w:szCs w:val="24"/>
+          <w14:ligatures w14:val="none"/>
+        </w:rPr>
+      </w:pPr>
+      <w:r>
+        <w:rPr>
+          <w:rFonts w:eastAsia="Times New Roman" w:cstheme="minorHAnsi"/>
+          <w:kern w:val="0"/>
+          <w:sz w:val="24"/>
+          <w:szCs w:val="24"/>
+          <w14:ligatures w14:val="none"/>
+        </w:rPr>
+        <w:lastRenderedPageBreak/>
+        <w:t>I</w:t>
+      </w:r>
+      <w:r>
+        <w:rPr>
+          <w:rFonts w:eastAsia="Times New Roman" w:cstheme="minorHAnsi"/>
+          <w:kern w:val="0"/>
+          <w:sz w:val="24"/>
+          <w:szCs w:val="24"/>
+          <w14:ligatures w14:val="none"/>
+        </w:rPr>
+        <w:t xml:space="preserve">l sistema mostra il messaggio di </w:t>
+      </w:r>
+      <w:r>
+        <w:rPr>
+          <w:rFonts w:eastAsia="Times New Roman" w:cstheme="minorHAnsi"/>
+          <w:kern w:val="0"/>
+          <w:sz w:val="24"/>
+          <w:szCs w:val="24"/>
+          <w14:ligatures w14:val="none"/>
+        </w:rPr>
+        <w:t>errore “</w:t>
+      </w:r>
+      <w:r>
+        <w:rPr>
+          <w:rFonts w:ascii="Calibri" w:eastAsia="Calibri" w:hAnsi="Calibri" w:cs="Calibri"/>
+          <w:sz w:val="24"/>
+          <w:szCs w:val="24"/>
+        </w:rPr>
+        <w:t>Spiacenti, non ci sono</w:t>
+      </w:r>
+      <w:r>
+        <w:rPr>
+          <w:rFonts w:ascii="Calibri" w:eastAsia="Calibri" w:hAnsi="Calibri" w:cs="Calibri"/>
+          <w:sz w:val="24"/>
+          <w:szCs w:val="24"/>
+        </w:rPr>
+        <w:t xml:space="preserve"> </w:t>
+      </w:r>
+      <w:r>
+        <w:rPr>
+          <w:rFonts w:ascii="Calibri" w:eastAsia="Calibri" w:hAnsi="Calibri" w:cs="Calibri"/>
+          <w:sz w:val="24"/>
+          <w:szCs w:val="24"/>
+        </w:rPr>
+        <w:t xml:space="preserve">più posti disponibili </w:t>
+      </w:r>
+      <w:r>
+        <w:rPr>
+          <w:rFonts w:ascii="Calibri" w:eastAsia="Calibri" w:hAnsi="Calibri" w:cs="Calibri"/>
+          <w:sz w:val="24"/>
+          <w:szCs w:val="24"/>
+        </w:rPr>
+        <w:t xml:space="preserve">per </w:t>
+      </w:r>
+      <w:r>
+        <w:rPr>
+          <w:rFonts w:ascii="Calibri" w:eastAsia="Calibri" w:hAnsi="Calibri" w:cs="Calibri"/>
+          <w:sz w:val="24"/>
+          <w:szCs w:val="24"/>
+        </w:rPr>
+        <w:t>la proiezione precedentemente scelta</w:t>
+      </w:r>
+      <w:r>
+        <w:rPr>
+          <w:rFonts w:eastAsia="Times New Roman" w:cstheme="minorHAnsi"/>
+          <w:kern w:val="0"/>
+          <w:sz w:val="24"/>
+          <w:szCs w:val="24"/>
+          <w14:ligatures w14:val="none"/>
+        </w:rPr>
+        <w:t>”</w:t>
+      </w:r>
+    </w:p>
+    <w:p>
+      <w:pPr>
+        <w:numPr>
+          <w:ilvl w:val="0"/>
+          <w:numId w:val="43"/>
+        </w:numPr>
+        <w:spacing w:before="100" w:beforeAutospacing="1" w:after="100" w:afterAutospacing="1" w:line="240" w:lineRule="auto"/>
+        <w:rPr>
+          <w:rFonts w:eastAsia="Times New Roman" w:cstheme="minorHAnsi"/>
+          <w:kern w:val="0"/>
+          <w:sz w:val="24"/>
+          <w:szCs w:val="24"/>
+          <w14:ligatures w14:val="none"/>
+        </w:rPr>
+      </w:pPr>
+      <w:r>
+        <w:rPr>
+          <w:rFonts w:eastAsia="Times New Roman" w:cstheme="minorHAnsi"/>
+          <w:kern w:val="0"/>
+          <w:sz w:val="24"/>
+          <w:szCs w:val="24"/>
+          <w14:ligatures w14:val="none"/>
+        </w:rPr>
+        <w:t>I</w:t>
+      </w:r>
+      <w:r>
+        <w:rPr>
+          <w:rFonts w:eastAsia="Times New Roman" w:cstheme="minorHAnsi"/>
+          <w:kern w:val="0"/>
+          <w:sz w:val="24"/>
+          <w:szCs w:val="24"/>
+          <w14:ligatures w14:val="none"/>
+        </w:rPr>
+        <w:t>l sistema ripresenta al</w:t>
+      </w:r>
+      <w:r>
+        <w:rPr>
+          <w:rFonts w:eastAsia="Times New Roman" w:cstheme="minorHAnsi"/>
+          <w:kern w:val="0"/>
+          <w:sz w:val="24"/>
+          <w:szCs w:val="24"/>
+          <w14:ligatures w14:val="none"/>
+        </w:rPr>
+        <w:t xml:space="preserve"> cliente</w:t>
+      </w:r>
+      <w:r>
+        <w:rPr>
+          <w:rFonts w:eastAsia="Times New Roman" w:cstheme="minorHAnsi"/>
+          <w:kern w:val="0"/>
+          <w:sz w:val="24"/>
+          <w:szCs w:val="24"/>
+          <w14:ligatures w14:val="none"/>
+        </w:rPr>
+        <w:t xml:space="preserve"> la </w:t>
+      </w:r>
+      <w:r>
+        <w:rPr>
+          <w:rFonts w:eastAsia="Times New Roman" w:cstheme="minorHAnsi"/>
+          <w:kern w:val="0"/>
+          <w:sz w:val="24"/>
+          <w:szCs w:val="24"/>
+          <w14:ligatures w14:val="none"/>
+        </w:rPr>
+        <w:t>pagina film</w:t>
+      </w:r>
+      <w:r>
+        <w:rPr>
+          <w:rFonts w:eastAsia="Times New Roman" w:cstheme="minorHAnsi"/>
+          <w:kern w:val="0"/>
+          <w:sz w:val="24"/>
+          <w:szCs w:val="24"/>
+          <w14:ligatures w14:val="none"/>
+        </w:rPr>
+        <w:t>, contenente le proiezioni</w:t>
+      </w:r>
+    </w:p>
+    <w:p>
+      <w:pPr>
+        <w:spacing w:before="100" w:beforeAutospacing="1" w:after="100" w:afterAutospacing="1" w:line="240" w:lineRule="auto"/>
+        <w:rPr>
+          <w:rFonts w:eastAsia="Times New Roman" w:cstheme="minorHAnsi"/>
+          <w:kern w:val="0"/>
+          <w:sz w:val="24"/>
+          <w:szCs w:val="24"/>
+          <w14:ligatures w14:val="none"/>
+        </w:rPr>
+      </w:pPr>
+      <w:r>
+        <w:rPr>
+          <w:rFonts w:eastAsia="Times New Roman" w:cstheme="minorHAnsi"/>
+          <w:b/>
+          <w:bCs/>
+          <w:kern w:val="0"/>
+          <w:sz w:val="24"/>
+          <w:szCs w:val="24"/>
+          <w14:ligatures w14:val="none"/>
+        </w:rPr>
+        <w:t xml:space="preserve">Exit </w:t>
+      </w:r>
+      <w:proofErr w:type="spellStart"/>
+      <w:r>
+        <w:rPr>
+          <w:rFonts w:eastAsia="Times New Roman" w:cstheme="minorHAnsi"/>
+          <w:b/>
+          <w:bCs/>
+          <w:kern w:val="0"/>
+          <w:sz w:val="24"/>
+          <w:szCs w:val="24"/>
+          <w14:ligatures w14:val="none"/>
+        </w:rPr>
+        <w:t>Condition</w:t>
+      </w:r>
+      <w:proofErr w:type="spellEnd"/>
+      <w:r>
+        <w:rPr>
+          <w:rFonts w:eastAsia="Times New Roman" w:cstheme="minorHAnsi"/>
+          <w:b/>
+          <w:bCs/>
+          <w:kern w:val="0"/>
+          <w:sz w:val="24"/>
+          <w:szCs w:val="24"/>
+          <w14:ligatures w14:val="none"/>
+        </w:rPr>
+        <w:t>:</w:t>
+      </w:r>
+      <w:r>
+        <w:rPr>
+          <w:rFonts w:eastAsia="Times New Roman" w:cstheme="minorHAnsi"/>
+          <w:kern w:val="0"/>
+          <w:sz w:val="24"/>
+          <w:szCs w:val="24"/>
+          <w14:ligatures w14:val="none"/>
+        </w:rPr>
+        <w:t xml:space="preserve"> </w:t>
+      </w:r>
+      <w:r>
+        <w:rPr>
+          <w:rFonts w:eastAsia="Times New Roman" w:cstheme="minorHAnsi"/>
+          <w:kern w:val="0"/>
+          <w:sz w:val="24"/>
+          <w:szCs w:val="24"/>
+          <w14:ligatures w14:val="none"/>
+        </w:rPr>
+        <w:t xml:space="preserve">Il cliente si trova sulla pagina </w:t>
+      </w:r>
+      <w:r>
+        <w:rPr>
+          <w:rFonts w:eastAsia="Times New Roman" w:cstheme="minorHAnsi"/>
+          <w:kern w:val="0"/>
+          <w:sz w:val="24"/>
+          <w:szCs w:val="24"/>
+          <w14:ligatures w14:val="none"/>
+        </w:rPr>
+        <w:t>film</w:t>
+      </w:r>
+    </w:p>
+    <w:p>
+      <w:pPr>
+        <w:spacing w:before="100" w:beforeAutospacing="1" w:after="100" w:afterAutospacing="1" w:line="240" w:lineRule="auto"/>
+        <w:rPr>
+          <w:rFonts w:eastAsia="Times New Roman" w:cstheme="minorHAnsi"/>
+          <w:kern w:val="0"/>
+          <w:sz w:val="24"/>
+          <w:szCs w:val="24"/>
+          <w14:ligatures w14:val="none"/>
+        </w:rPr>
+      </w:pPr>
+    </w:p>
+    <w:p>
+      <w:r>
+        <w:rPr>
+          <w:noProof/>
+        </w:rPr>
+        <w:drawing>
+          <wp:anchor distT="0" distB="0" distL="114300" distR="114300" simplePos="0" relativeHeight="251656704" behindDoc="0" locked="0" layoutInCell="1" allowOverlap="1" wp14:anchorId="672170B4" wp14:editId="03D99441">
+            <wp:simplePos x="0" y="0"/>
+            <wp:positionH relativeFrom="margin">
+              <wp:posOffset>822960</wp:posOffset>
+            </wp:positionH>
+            <wp:positionV relativeFrom="margin">
+              <wp:posOffset>1510030</wp:posOffset>
+            </wp:positionV>
+            <wp:extent cx="4438650" cy="2576195"/>
+            <wp:effectExtent l="0" t="0" r="0" b="0"/>
+            <wp:wrapSquare wrapText="bothSides"/>
+            <wp:docPr id="2" name="Immagine 1" descr="Immagine che contiene testo, schermata, cerchio&#10;&#10;Descrizione generata automaticamente"/>
+            <wp:cNvGraphicFramePr>
+              <a:graphicFrameLocks xmlns:a="http://schemas.openxmlformats.org/drawingml/2006/main" noChangeAspect="1"/>
+            </wp:cNvGraphicFramePr>
+            <a:graphic xmlns:a="http://schemas.openxmlformats.org/drawingml/2006/main">
+              <a:graphicData uri="http://schemas.openxmlformats.org/drawingml/2006/picture">
+                <pic:pic xmlns:pic="http://schemas.openxmlformats.org/drawingml/2006/picture">
+                  <pic:nvPicPr>
+                    <pic:cNvPr id="2" name="Immagine 1" descr="Immagine che contiene testo, schermata, cerchio&#10;&#10;Descrizione generata automaticamente"/>
+                    <pic:cNvPicPr>
+                      <a:picLocks noChangeAspect="1" noChangeArrowheads="1"/>
+                    </pic:cNvPicPr>
+                  </pic:nvPicPr>
+                  <pic:blipFill>
+                    <a:blip r:embed="rId6" cstate="print">
+                      <a:extLst>
+                        <a:ext uri="{28A0092B-C50C-407E-A947-70E740481C1C}">
+                          <a14:useLocalDpi xmlns:a14="http://schemas.microsoft.com/office/drawing/2010/main" val="0"/>
+                        </a:ext>
+                      </a:extLst>
+                    </a:blip>
+                    <a:srcRect/>
+                    <a:stretch>
+                      <a:fillRect/>
+                    </a:stretch>
+                  </pic:blipFill>
+                  <pic:spPr bwMode="auto">
+                    <a:xfrm>
+                      <a:off x="0" y="0"/>
+                      <a:ext cx="4438650" cy="2576195"/>
+                    </a:xfrm>
+                    <a:prstGeom prst="rect">
+                      <a:avLst/>
+                    </a:prstGeom>
+                    <a:noFill/>
+                    <a:ln>
+                      <a:noFill/>
+                    </a:ln>
+                  </pic:spPr>
+                </pic:pic>
+              </a:graphicData>
+            </a:graphic>
+            <wp14:sizeRelH relativeFrom="margin">
+              <wp14:pctWidth>0</wp14:pctWidth>
+            </wp14:sizeRelH>
+            <wp14:sizeRelV relativeFrom="margin">
+              <wp14:pctHeight>0</wp14:pctHeight>
+            </wp14:sizeRelV>
+          </wp:anchor>
+        </w:drawing>
+      </w:r>
+    </w:p>
+    <w:p>
+      <w:pPr>
+        <w:suppressAutoHyphens/>
+        <w:spacing w:after="0" w:line="240" w:lineRule="auto"/>
+        <w:rPr>
+          <w:rFonts w:ascii="Calibri" w:eastAsia="Arial" w:hAnsi="Calibri" w:cs="Calibri"/>
+          <w:bCs/>
+        </w:rPr>
+      </w:pPr>
+    </w:p>
+    <w:p>
+      <w:pPr>
+        <w:rPr>
+          <w:rFonts w:ascii="Calibri" w:eastAsia="Arial" w:hAnsi="Calibri" w:cs="Calibri"/>
+        </w:rPr>
+      </w:pPr>
+    </w:p>
+    <w:p>
+      <w:pPr>
+        <w:rPr>
+          <w:rFonts w:ascii="Calibri" w:eastAsia="Arial" w:hAnsi="Calibri" w:cs="Calibri"/>
+        </w:rPr>
+      </w:pPr>
+    </w:p>
+    <w:p>
+      <w:pPr>
+        <w:rPr>
+          <w:rFonts w:ascii="Calibri" w:eastAsia="Arial" w:hAnsi="Calibri" w:cs="Calibri"/>
+        </w:rPr>
+      </w:pPr>
+    </w:p>
+    <w:p>
+      <w:pPr>
+        <w:rPr>
+          <w:rFonts w:ascii="Calibri" w:eastAsia="Arial" w:hAnsi="Calibri" w:cs="Calibri"/>
+        </w:rPr>
+      </w:pPr>
+    </w:p>
+    <w:p>
+      <w:pPr>
+        <w:rPr>
+          <w:rFonts w:ascii="Calibri" w:eastAsia="Arial" w:hAnsi="Calibri" w:cs="Calibri"/>
+        </w:rPr>
+      </w:pPr>
+    </w:p>
+    <w:p>
+      <w:pPr>
+        <w:rPr>
+          <w:rFonts w:ascii="Calibri" w:eastAsia="Arial" w:hAnsi="Calibri" w:cs="Calibri"/>
+        </w:rPr>
+      </w:pPr>
+    </w:p>
+    <w:p>
+      <w:pPr>
+        <w:rPr>
+          <w:rFonts w:ascii="Calibri" w:eastAsia="Arial" w:hAnsi="Calibri" w:cs="Calibri"/>
+        </w:rPr>
+      </w:pPr>
+    </w:p>
+    <w:p>
+      <w:pPr>
+        <w:rPr>
+          <w:rFonts w:ascii="Calibri" w:eastAsia="Arial" w:hAnsi="Calibri" w:cs="Calibri"/>
+        </w:rPr>
+      </w:pPr>
+    </w:p>
+    <w:p>
+      <w:pPr>
+        <w:rPr>
+          <w:rFonts w:ascii="Calibri" w:eastAsia="Arial" w:hAnsi="Calibri" w:cs="Calibri"/>
+          <w:bCs/>
+        </w:rPr>
+      </w:pPr>
+    </w:p>
+    <w:p>
+      <w:pPr>
+        <w:spacing w:before="100" w:beforeAutospacing="1" w:after="100" w:afterAutospacing="1" w:line="240" w:lineRule="auto"/>
+        <w:rPr>
+          <w:rFonts w:eastAsia="Times New Roman" w:cstheme="minorHAnsi"/>
+          <w:kern w:val="0"/>
+          <w:sz w:val="28"/>
+          <w:szCs w:val="28"/>
+          <w14:ligatures w14:val="none"/>
+        </w:rPr>
+      </w:pPr>
+      <w:r>
+        <w:rPr>
+          <w:rFonts w:eastAsia="Times New Roman" w:cstheme="minorHAnsi"/>
+          <w:b/>
+          <w:bCs/>
+          <w:kern w:val="0"/>
+          <w:sz w:val="28"/>
+          <w:szCs w:val="28"/>
+          <w14:ligatures w14:val="none"/>
+        </w:rPr>
+        <w:t>UC 1</w:t>
+      </w:r>
+      <w:r>
+        <w:rPr>
+          <w:rFonts w:eastAsia="Times New Roman" w:cstheme="minorHAnsi"/>
+          <w:b/>
+          <w:bCs/>
+          <w:kern w:val="0"/>
+          <w:sz w:val="28"/>
+          <w:szCs w:val="28"/>
+          <w14:ligatures w14:val="none"/>
+        </w:rPr>
+        <w:t>0</w:t>
+      </w:r>
+      <w:r>
+        <w:rPr>
+          <w:rFonts w:eastAsia="Times New Roman" w:cstheme="minorHAnsi"/>
+          <w:b/>
+          <w:bCs/>
+          <w:kern w:val="0"/>
+          <w:sz w:val="28"/>
+          <w:szCs w:val="28"/>
+          <w14:ligatures w14:val="none"/>
+        </w:rPr>
+        <w:t>.0</w:t>
+      </w:r>
+      <w:r>
+        <w:rPr>
+          <w:rFonts w:eastAsia="Times New Roman" w:cstheme="minorHAnsi"/>
+          <w:b/>
+          <w:bCs/>
+          <w:kern w:val="0"/>
+          <w:sz w:val="28"/>
+          <w:szCs w:val="28"/>
+          <w14:ligatures w14:val="none"/>
+        </w:rPr>
+        <w:t>: Scelta posti</w:t>
+      </w:r>
+    </w:p>
+    <w:p>
+      <w:pPr>
+        <w:spacing w:before="100" w:beforeAutospacing="1" w:after="100" w:afterAutospacing="1" w:line="240" w:lineRule="auto"/>
+        <w:rPr>
+          <w:rFonts w:eastAsia="Times New Roman" w:cstheme="minorHAnsi"/>
+          <w:kern w:val="0"/>
+          <w:sz w:val="24"/>
+          <w:szCs w:val="24"/>
+          <w14:ligatures w14:val="none"/>
+        </w:rPr>
+      </w:pPr>
+      <w:r>
+        <w:rPr>
+          <w:rFonts w:eastAsia="Times New Roman" w:cstheme="minorHAnsi"/>
+          <w:b/>
+          <w:bCs/>
+          <w:kern w:val="0"/>
+          <w:sz w:val="24"/>
+          <w:szCs w:val="24"/>
+          <w14:ligatures w14:val="none"/>
+        </w:rPr>
+        <w:t>Attore:</w:t>
+      </w:r>
+      <w:r>
+        <w:rPr>
+          <w:rFonts w:eastAsia="Times New Roman" w:cstheme="minorHAnsi"/>
+          <w:kern w:val="0"/>
+          <w:sz w:val="24"/>
+          <w:szCs w:val="24"/>
+          <w14:ligatures w14:val="none"/>
+        </w:rPr>
+        <w:t xml:space="preserve"> </w:t>
+      </w:r>
+      <w:r>
+        <w:rPr>
+          <w:rFonts w:eastAsia="Times New Roman" w:cstheme="minorHAnsi"/>
+          <w:kern w:val="0"/>
+          <w:sz w:val="24"/>
+          <w:szCs w:val="24"/>
+          <w14:ligatures w14:val="none"/>
+        </w:rPr>
+        <w:t>Cliente</w:t>
+      </w:r>
+    </w:p>
+    <w:p>
+      <w:pPr>
+        <w:spacing w:before="100" w:beforeAutospacing="1" w:after="100" w:afterAutospacing="1" w:line="240" w:lineRule="auto"/>
+        <w:rPr>
+          <w:rFonts w:eastAsia="Times New Roman" w:cstheme="minorHAnsi"/>
+          <w:kern w:val="0"/>
+          <w:sz w:val="24"/>
+          <w:szCs w:val="24"/>
+          <w14:ligatures w14:val="none"/>
+        </w:rPr>
+      </w:pPr>
+      <w:r>
+        <w:rPr>
+          <w:rFonts w:eastAsia="Times New Roman" w:cstheme="minorHAnsi"/>
+          <w:b/>
+          <w:bCs/>
+          <w:kern w:val="0"/>
+          <w:sz w:val="24"/>
+          <w:szCs w:val="24"/>
+          <w14:ligatures w14:val="none"/>
+        </w:rPr>
+        <w:t xml:space="preserve">Entry </w:t>
+      </w:r>
+      <w:proofErr w:type="spellStart"/>
+      <w:r>
+        <w:rPr>
+          <w:rFonts w:eastAsia="Times New Roman" w:cstheme="minorHAnsi"/>
+          <w:b/>
+          <w:bCs/>
+          <w:kern w:val="0"/>
+          <w:sz w:val="24"/>
+          <w:szCs w:val="24"/>
+          <w14:ligatures w14:val="none"/>
+        </w:rPr>
+        <w:t>Condition</w:t>
+      </w:r>
+      <w:proofErr w:type="spellEnd"/>
+      <w:r>
+        <w:rPr>
+          <w:rFonts w:eastAsia="Times New Roman" w:cstheme="minorHAnsi"/>
+          <w:b/>
+          <w:bCs/>
+          <w:kern w:val="0"/>
+          <w:sz w:val="24"/>
+          <w:szCs w:val="24"/>
+          <w14:ligatures w14:val="none"/>
+        </w:rPr>
+        <w:t>:</w:t>
+      </w:r>
+      <w:r>
+        <w:rPr>
+          <w:rFonts w:eastAsia="Times New Roman" w:cstheme="minorHAnsi"/>
+          <w:kern w:val="0"/>
+          <w:sz w:val="24"/>
+          <w:szCs w:val="24"/>
+          <w14:ligatures w14:val="none"/>
+        </w:rPr>
+        <w:t xml:space="preserve"> </w:t>
+      </w:r>
+      <w:r>
+        <w:rPr>
+          <w:rFonts w:eastAsia="Times New Roman" w:cstheme="minorHAnsi"/>
+          <w:kern w:val="0"/>
+          <w:sz w:val="24"/>
+          <w:szCs w:val="24"/>
+          <w14:ligatures w14:val="none"/>
+        </w:rPr>
+        <w:t>Il cliente</w:t>
+      </w:r>
+      <w:r>
+        <w:rPr>
+          <w:rFonts w:eastAsia="Times New Roman" w:cstheme="minorHAnsi"/>
+          <w:kern w:val="0"/>
+          <w:sz w:val="24"/>
+          <w:szCs w:val="24"/>
+          <w14:ligatures w14:val="none"/>
+        </w:rPr>
+        <w:t xml:space="preserve"> si trova sulla</w:t>
+      </w:r>
+      <w:r>
+        <w:rPr>
+          <w:rFonts w:eastAsia="Times New Roman" w:cstheme="minorHAnsi"/>
+          <w:kern w:val="0"/>
+          <w:sz w:val="24"/>
+          <w:szCs w:val="24"/>
+          <w14:ligatures w14:val="none"/>
+        </w:rPr>
+        <w:t xml:space="preserve"> pagina per la scelta dei posti di una proiezione</w:t>
+      </w:r>
+    </w:p>
+    <w:p>
+      <w:pPr>
+        <w:spacing w:before="100" w:beforeAutospacing="1" w:after="100" w:afterAutospacing="1" w:line="240" w:lineRule="auto"/>
+        <w:rPr>
+          <w:rFonts w:eastAsia="Times New Roman" w:cstheme="minorHAnsi"/>
+          <w:b/>
+          <w:bCs/>
+          <w:kern w:val="0"/>
+          <w:sz w:val="24"/>
+          <w:szCs w:val="24"/>
+          <w14:ligatures w14:val="none"/>
+        </w:rPr>
+      </w:pPr>
+      <w:r>
+        <w:rPr>
+          <w:rFonts w:eastAsia="Times New Roman" w:cstheme="minorHAnsi"/>
+          <w:b/>
+          <w:bCs/>
+          <w:kern w:val="0"/>
+          <w:sz w:val="24"/>
+          <w:szCs w:val="24"/>
+          <w14:ligatures w14:val="none"/>
+        </w:rPr>
+        <w:t>Flusso di eventi:</w:t>
+      </w:r>
+    </w:p>
+    <w:p>
+      <w:pPr>
+        <w:numPr>
+          <w:ilvl w:val="0"/>
+          <w:numId w:val="44"/>
+        </w:numPr>
+        <w:spacing w:before="100" w:beforeAutospacing="1" w:after="100" w:afterAutospacing="1" w:line="240" w:lineRule="auto"/>
+        <w:rPr>
+          <w:rFonts w:eastAsia="Times New Roman" w:cstheme="minorHAnsi"/>
+          <w:kern w:val="0"/>
+          <w:sz w:val="24"/>
+          <w:szCs w:val="24"/>
+          <w14:ligatures w14:val="none"/>
+        </w:rPr>
+      </w:pPr>
+      <w:r>
+        <w:rPr>
+          <w:rFonts w:eastAsia="Times New Roman" w:cstheme="minorHAnsi"/>
+          <w:kern w:val="0"/>
+          <w:sz w:val="24"/>
+          <w:szCs w:val="24"/>
+          <w14:ligatures w14:val="none"/>
+        </w:rPr>
+        <w:t>Il cliente</w:t>
+      </w:r>
+      <w:r>
+        <w:rPr>
+          <w:rFonts w:eastAsia="Times New Roman" w:cstheme="minorHAnsi"/>
+          <w:kern w:val="0"/>
+          <w:sz w:val="24"/>
+          <w:szCs w:val="24"/>
+          <w14:ligatures w14:val="none"/>
+        </w:rPr>
+        <w:t xml:space="preserve"> </w:t>
+      </w:r>
+      <w:r>
+        <w:rPr>
+          <w:rFonts w:eastAsia="Times New Roman" w:cstheme="minorHAnsi"/>
+          <w:kern w:val="0"/>
+          <w:sz w:val="24"/>
+          <w:szCs w:val="24"/>
+          <w14:ligatures w14:val="none"/>
+        </w:rPr>
+        <w:t xml:space="preserve">seleziona uno o più posti tra quelli disponibili </w:t>
+      </w:r>
+    </w:p>
+    <w:p>
+      <w:pPr>
+        <w:numPr>
+          <w:ilvl w:val="0"/>
+          <w:numId w:val="44"/>
+        </w:numPr>
+        <w:spacing w:before="100" w:beforeAutospacing="1" w:after="100" w:afterAutospacing="1" w:line="240" w:lineRule="auto"/>
+        <w:rPr>
+          <w:rFonts w:eastAsia="Times New Roman" w:cstheme="minorHAnsi"/>
+          <w:kern w:val="0"/>
+          <w:sz w:val="24"/>
+          <w:szCs w:val="24"/>
+          <w14:ligatures w14:val="none"/>
+        </w:rPr>
+      </w:pPr>
+      <w:r>
+        <w:rPr>
+          <w:rFonts w:eastAsia="Times New Roman" w:cstheme="minorHAnsi"/>
+          <w:kern w:val="0"/>
+          <w:sz w:val="24"/>
+          <w:szCs w:val="24"/>
+          <w14:ligatures w14:val="none"/>
+        </w:rPr>
+        <w:t>Il cliente</w:t>
+      </w:r>
+      <w:r>
+        <w:rPr>
+          <w:rFonts w:eastAsia="Times New Roman" w:cstheme="minorHAnsi"/>
+          <w:kern w:val="0"/>
+          <w:sz w:val="24"/>
+          <w:szCs w:val="24"/>
+          <w14:ligatures w14:val="none"/>
+        </w:rPr>
+        <w:t xml:space="preserve"> </w:t>
+      </w:r>
+      <w:r>
+        <w:rPr>
+          <w:rFonts w:eastAsia="Times New Roman" w:cstheme="minorHAnsi"/>
+          <w:kern w:val="0"/>
+          <w:sz w:val="24"/>
+          <w:szCs w:val="24"/>
+          <w14:ligatures w14:val="none"/>
+        </w:rPr>
+        <w:t>conferma la sua scelta</w:t>
+      </w:r>
+    </w:p>
+    <w:p>
+      <w:pPr>
+        <w:numPr>
+          <w:ilvl w:val="0"/>
+          <w:numId w:val="44"/>
+        </w:numPr>
+        <w:spacing w:before="100" w:beforeAutospacing="1" w:after="100" w:afterAutospacing="1" w:line="240" w:lineRule="auto"/>
+        <w:rPr>
+          <w:rFonts w:eastAsia="Times New Roman" w:cstheme="minorHAnsi"/>
+          <w:kern w:val="0"/>
+          <w:sz w:val="24"/>
+          <w:szCs w:val="24"/>
+          <w14:ligatures w14:val="none"/>
+        </w:rPr>
+      </w:pPr>
+      <w:r>
+        <w:rPr>
+          <w:rFonts w:eastAsia="Times New Roman" w:cstheme="minorHAnsi"/>
+          <w:kern w:val="0"/>
+          <w:sz w:val="24"/>
+          <w:szCs w:val="24"/>
+          <w14:ligatures w14:val="none"/>
+        </w:rPr>
+        <w:t xml:space="preserve">Il sistema controlla </w:t>
+      </w:r>
+      <w:r>
+        <w:rPr>
+          <w:rFonts w:eastAsia="Times New Roman" w:cstheme="minorHAnsi"/>
+          <w:kern w:val="0"/>
+          <w:sz w:val="24"/>
+          <w:szCs w:val="24"/>
+          <w14:ligatures w14:val="none"/>
+        </w:rPr>
+        <w:t>se i posti scelti sono ancora disponibili e il controllo ha esito positivo</w:t>
+      </w:r>
+    </w:p>
+    <w:p>
+      <w:pPr>
+        <w:numPr>
+          <w:ilvl w:val="0"/>
+          <w:numId w:val="44"/>
+        </w:numPr>
+        <w:spacing w:before="100" w:beforeAutospacing="1" w:after="100" w:afterAutospacing="1" w:line="240" w:lineRule="auto"/>
+        <w:rPr>
+          <w:rFonts w:eastAsia="Times New Roman" w:cstheme="minorHAnsi"/>
+          <w:kern w:val="0"/>
+          <w:sz w:val="24"/>
+          <w:szCs w:val="24"/>
+          <w14:ligatures w14:val="none"/>
+        </w:rPr>
+      </w:pPr>
+      <w:r>
+        <w:rPr>
+          <w:rFonts w:eastAsia="Times New Roman" w:cstheme="minorHAnsi"/>
+          <w:kern w:val="0"/>
+          <w:sz w:val="24"/>
+          <w:szCs w:val="24"/>
+          <w14:ligatures w14:val="none"/>
+        </w:rPr>
+        <w:t xml:space="preserve">Il sistema reindirizza l’utente alla </w:t>
+      </w:r>
+      <w:r>
+        <w:rPr>
+          <w:rFonts w:eastAsia="Times New Roman" w:cstheme="minorHAnsi"/>
+          <w:kern w:val="0"/>
+          <w:sz w:val="24"/>
+          <w:szCs w:val="24"/>
+          <w14:ligatures w14:val="none"/>
+        </w:rPr>
+        <w:t>pagina di acquisto</w:t>
+      </w:r>
+    </w:p>
+    <w:p>
+      <w:pPr>
+        <w:spacing w:before="100" w:beforeAutospacing="1" w:after="100" w:afterAutospacing="1" w:line="240" w:lineRule="auto"/>
+        <w:rPr>
+          <w:rFonts w:eastAsia="Times New Roman" w:cstheme="minorHAnsi"/>
+          <w:kern w:val="0"/>
+          <w:sz w:val="24"/>
+          <w:szCs w:val="24"/>
+          <w14:ligatures w14:val="none"/>
+        </w:rPr>
+      </w:pPr>
+      <w:r>
+        <w:rPr>
+          <w:rFonts w:eastAsia="Times New Roman" w:cstheme="minorHAnsi"/>
+          <w:b/>
+          <w:bCs/>
+          <w:kern w:val="0"/>
+          <w:sz w:val="24"/>
+          <w:szCs w:val="24"/>
+          <w14:ligatures w14:val="none"/>
+        </w:rPr>
+        <w:t xml:space="preserve">Exit </w:t>
+      </w:r>
+      <w:proofErr w:type="spellStart"/>
+      <w:r>
+        <w:rPr>
+          <w:rFonts w:eastAsia="Times New Roman" w:cstheme="minorHAnsi"/>
+          <w:b/>
+          <w:bCs/>
+          <w:kern w:val="0"/>
+          <w:sz w:val="24"/>
+          <w:szCs w:val="24"/>
+          <w14:ligatures w14:val="none"/>
+        </w:rPr>
+        <w:t>Condition</w:t>
+      </w:r>
+      <w:proofErr w:type="spellEnd"/>
+      <w:r>
+        <w:rPr>
+          <w:rFonts w:eastAsia="Times New Roman" w:cstheme="minorHAnsi"/>
+          <w:b/>
+          <w:bCs/>
+          <w:kern w:val="0"/>
+          <w:sz w:val="24"/>
+          <w:szCs w:val="24"/>
+          <w14:ligatures w14:val="none"/>
+        </w:rPr>
+        <w:t>:</w:t>
+      </w:r>
+      <w:r>
+        <w:rPr>
+          <w:rFonts w:eastAsia="Times New Roman" w:cstheme="minorHAnsi"/>
+          <w:kern w:val="0"/>
+          <w:sz w:val="24"/>
+          <w:szCs w:val="24"/>
+          <w14:ligatures w14:val="none"/>
+        </w:rPr>
+        <w:t xml:space="preserve"> </w:t>
+      </w:r>
+      <w:r>
+        <w:rPr>
+          <w:rFonts w:eastAsia="Times New Roman" w:cstheme="minorHAnsi"/>
+          <w:kern w:val="0"/>
+          <w:sz w:val="24"/>
+          <w:szCs w:val="24"/>
+          <w14:ligatures w14:val="none"/>
+        </w:rPr>
+        <w:t>Il cliente</w:t>
+      </w:r>
+      <w:r>
+        <w:rPr>
+          <w:rFonts w:eastAsia="Times New Roman" w:cstheme="minorHAnsi"/>
+          <w:kern w:val="0"/>
+          <w:sz w:val="24"/>
+          <w:szCs w:val="24"/>
+          <w14:ligatures w14:val="none"/>
+        </w:rPr>
+        <w:t xml:space="preserve"> </w:t>
+      </w:r>
+      <w:r>
+        <w:rPr>
+          <w:rFonts w:eastAsia="Times New Roman" w:cstheme="minorHAnsi"/>
+          <w:kern w:val="0"/>
+          <w:sz w:val="24"/>
+          <w:szCs w:val="24"/>
+          <w14:ligatures w14:val="none"/>
+        </w:rPr>
+        <w:t>si trova sulla pagina di acquisto</w:t>
+      </w:r>
+    </w:p>
+    <w:p>
+      <w:pPr>
+        <w:spacing w:before="100" w:beforeAutospacing="1" w:after="100" w:afterAutospacing="1" w:line="240" w:lineRule="auto"/>
+        <w:rPr>
+          <w:rFonts w:eastAsia="Times New Roman" w:cstheme="minorHAnsi"/>
+          <w:kern w:val="0"/>
+          <w:sz w:val="24"/>
+          <w:szCs w:val="24"/>
+          <w14:ligatures w14:val="none"/>
+        </w:rPr>
+      </w:pPr>
+      <w:r>
+        <w:rPr>
+          <w:rFonts w:eastAsia="Times New Roman" w:cstheme="minorHAnsi"/>
+          <w:b/>
+          <w:bCs/>
+          <w:kern w:val="0"/>
+          <w:sz w:val="24"/>
+          <w:szCs w:val="24"/>
+          <w14:ligatures w14:val="none"/>
+        </w:rPr>
+        <w:t>Alternativ</w:t>
+      </w:r>
+      <w:r>
+        <w:rPr>
+          <w:rFonts w:eastAsia="Times New Roman" w:cstheme="minorHAnsi"/>
+          <w:b/>
+          <w:bCs/>
+          <w:kern w:val="0"/>
+          <w:sz w:val="24"/>
+          <w:szCs w:val="24"/>
+          <w14:ligatures w14:val="none"/>
+        </w:rPr>
+        <w:t>e</w:t>
+      </w:r>
+      <w:r>
+        <w:rPr>
+          <w:rFonts w:eastAsia="Times New Roman" w:cstheme="minorHAnsi"/>
+          <w:kern w:val="0"/>
+          <w:sz w:val="24"/>
+          <w:szCs w:val="24"/>
+          <w14:ligatures w14:val="none"/>
+        </w:rPr>
+        <w:t>:</w:t>
+      </w:r>
+    </w:p>
+    <w:p>
+      <w:pPr>
+        <w:spacing w:before="100" w:beforeAutospacing="1" w:after="100" w:afterAutospacing="1" w:line="240" w:lineRule="auto"/>
+        <w:rPr>
+          <w:rFonts w:eastAsia="Times New Roman" w:cstheme="minorHAnsi"/>
+          <w:kern w:val="0"/>
+          <w:sz w:val="24"/>
+          <w:szCs w:val="24"/>
+          <w14:ligatures w14:val="none"/>
+        </w:rPr>
+      </w:pPr>
+      <w:r>
+        <w:rPr>
+          <w:rFonts w:eastAsia="Times New Roman" w:cstheme="minorHAnsi"/>
+          <w:kern w:val="0"/>
+          <w:sz w:val="24"/>
+          <w:szCs w:val="24"/>
+          <w14:ligatures w14:val="none"/>
+        </w:rPr>
+        <w:t>Se al punto 3 il sistema rilev</w:t>
+      </w:r>
+      <w:r>
+        <w:rPr>
+          <w:rFonts w:eastAsia="Times New Roman" w:cstheme="minorHAnsi"/>
+          <w:kern w:val="0"/>
+          <w:sz w:val="24"/>
+          <w:szCs w:val="24"/>
+          <w14:ligatures w14:val="none"/>
+        </w:rPr>
+        <w:t>a che tutti i posti della sala non sono più disponibili</w:t>
+      </w:r>
+      <w:r>
+        <w:rPr>
+          <w:rFonts w:eastAsia="Times New Roman" w:cstheme="minorHAnsi"/>
+          <w:kern w:val="0"/>
+          <w:sz w:val="24"/>
+          <w:szCs w:val="24"/>
+          <w14:ligatures w14:val="none"/>
+        </w:rPr>
+        <w:t>, verrà eseguito il caso d’uso UC 1</w:t>
+      </w:r>
+      <w:r>
+        <w:rPr>
+          <w:rFonts w:eastAsia="Times New Roman" w:cstheme="minorHAnsi"/>
+          <w:kern w:val="0"/>
+          <w:sz w:val="24"/>
+          <w:szCs w:val="24"/>
+          <w14:ligatures w14:val="none"/>
+        </w:rPr>
+        <w:t>0</w:t>
+      </w:r>
+      <w:r>
+        <w:rPr>
+          <w:rFonts w:eastAsia="Times New Roman" w:cstheme="minorHAnsi"/>
+          <w:kern w:val="0"/>
+          <w:sz w:val="24"/>
+          <w:szCs w:val="24"/>
+          <w14:ligatures w14:val="none"/>
+        </w:rPr>
+        <w:t>.</w:t>
+      </w:r>
+      <w:r>
+        <w:rPr>
+          <w:rFonts w:eastAsia="Times New Roman" w:cstheme="minorHAnsi"/>
+          <w:kern w:val="0"/>
+          <w:sz w:val="24"/>
+          <w:szCs w:val="24"/>
+          <w14:ligatures w14:val="none"/>
+        </w:rPr>
+        <w:t>1</w:t>
+      </w:r>
+      <w:r>
+        <w:rPr>
+          <w:rFonts w:eastAsia="Times New Roman" w:cstheme="minorHAnsi"/>
+          <w:kern w:val="0"/>
+          <w:sz w:val="24"/>
+          <w:szCs w:val="24"/>
+          <w14:ligatures w14:val="none"/>
+        </w:rPr>
+        <w:t xml:space="preserve"> </w:t>
+      </w:r>
+      <w:r>
+        <w:rPr>
+          <w:rFonts w:eastAsia="Times New Roman" w:cstheme="minorHAnsi"/>
+          <w:kern w:val="0"/>
+          <w:sz w:val="24"/>
+          <w:szCs w:val="24"/>
+          <w14:ligatures w14:val="none"/>
+        </w:rPr>
+        <w:t>Sala piena.</w:t>
+      </w:r>
+    </w:p>
+    <w:p>
+      <w:pPr>
+        <w:spacing w:before="100" w:beforeAutospacing="1" w:after="100" w:afterAutospacing="1" w:line="240" w:lineRule="auto"/>
+        <w:rPr>
+          <w:rFonts w:eastAsia="Times New Roman" w:cstheme="minorHAnsi"/>
+          <w:kern w:val="0"/>
+          <w:sz w:val="24"/>
+          <w:szCs w:val="24"/>
+          <w14:ligatures w14:val="none"/>
+        </w:rPr>
+      </w:pPr>
+      <w:r>
+        <w:rPr>
+          <w:rFonts w:eastAsia="Times New Roman" w:cstheme="minorHAnsi"/>
+          <w:kern w:val="0"/>
+          <w:sz w:val="24"/>
+          <w:szCs w:val="24"/>
+          <w14:ligatures w14:val="none"/>
+        </w:rPr>
+        <w:t>Se al punto 3 il sistema rilev</w:t>
+      </w:r>
+      <w:r>
+        <w:rPr>
+          <w:rFonts w:eastAsia="Times New Roman" w:cstheme="minorHAnsi"/>
+          <w:kern w:val="0"/>
+          <w:sz w:val="24"/>
+          <w:szCs w:val="24"/>
+          <w14:ligatures w14:val="none"/>
+        </w:rPr>
+        <w:t>a che almeno uno tra i posti scelti non è più disponibile, ma non tutti i posti della sala sono già occupati</w:t>
+      </w:r>
+      <w:r>
+        <w:rPr>
+          <w:rFonts w:eastAsia="Times New Roman" w:cstheme="minorHAnsi"/>
+          <w:kern w:val="0"/>
+          <w:sz w:val="24"/>
+          <w:szCs w:val="24"/>
+          <w14:ligatures w14:val="none"/>
+        </w:rPr>
+        <w:t>, verrà eseguito il caso d’uso UC 1</w:t>
+      </w:r>
+      <w:r>
+        <w:rPr>
+          <w:rFonts w:eastAsia="Times New Roman" w:cstheme="minorHAnsi"/>
+          <w:kern w:val="0"/>
+          <w:sz w:val="24"/>
+          <w:szCs w:val="24"/>
+          <w14:ligatures w14:val="none"/>
+        </w:rPr>
+        <w:t>0</w:t>
+      </w:r>
+      <w:r>
+        <w:rPr>
+          <w:rFonts w:eastAsia="Times New Roman" w:cstheme="minorHAnsi"/>
+          <w:kern w:val="0"/>
+          <w:sz w:val="24"/>
+          <w:szCs w:val="24"/>
+          <w14:ligatures w14:val="none"/>
+        </w:rPr>
+        <w:t>.</w:t>
+      </w:r>
+      <w:r>
+        <w:rPr>
+          <w:rFonts w:eastAsia="Times New Roman" w:cstheme="minorHAnsi"/>
+          <w:kern w:val="0"/>
+          <w:sz w:val="24"/>
+          <w:szCs w:val="24"/>
+          <w14:ligatures w14:val="none"/>
+        </w:rPr>
+        <w:t>2</w:t>
+      </w:r>
+      <w:r>
+        <w:rPr>
+          <w:rFonts w:eastAsia="Times New Roman" w:cstheme="minorHAnsi"/>
+          <w:kern w:val="0"/>
+          <w:sz w:val="24"/>
+          <w:szCs w:val="24"/>
+          <w14:ligatures w14:val="none"/>
+        </w:rPr>
+        <w:t xml:space="preserve"> </w:t>
+      </w:r>
+      <w:r>
+        <w:rPr>
+          <w:rFonts w:eastAsia="Times New Roman" w:cstheme="minorHAnsi"/>
+          <w:kern w:val="0"/>
+          <w:sz w:val="24"/>
+          <w:szCs w:val="24"/>
+          <w14:ligatures w14:val="none"/>
+        </w:rPr>
+        <w:t>Posti scelti non più disponibili.</w:t>
+      </w:r>
+    </w:p>
+    <w:p>
+      <w:pPr>
+        <w:spacing w:before="100" w:beforeAutospacing="1" w:after="100" w:afterAutospacing="1" w:line="240" w:lineRule="auto"/>
+        <w:rPr>
+          <w:rFonts w:eastAsia="Times New Roman" w:cstheme="minorHAnsi"/>
+          <w:kern w:val="0"/>
+          <w:sz w:val="28"/>
+          <w:szCs w:val="28"/>
+          <w14:ligatures w14:val="none"/>
+        </w:rPr>
+      </w:pPr>
+      <w:r>
+        <w:rPr>
+          <w:rFonts w:eastAsia="Times New Roman" w:cstheme="minorHAnsi"/>
+          <w:b/>
+          <w:bCs/>
+          <w:kern w:val="0"/>
+          <w:sz w:val="28"/>
+          <w:szCs w:val="28"/>
+          <w14:ligatures w14:val="none"/>
+        </w:rPr>
+        <w:lastRenderedPageBreak/>
+        <w:t>UC 1</w:t>
+      </w:r>
+      <w:r>
+        <w:rPr>
+          <w:rFonts w:eastAsia="Times New Roman" w:cstheme="minorHAnsi"/>
+          <w:b/>
+          <w:bCs/>
+          <w:kern w:val="0"/>
+          <w:sz w:val="28"/>
+          <w:szCs w:val="28"/>
+          <w14:ligatures w14:val="none"/>
+        </w:rPr>
+        <w:t>0</w:t>
+      </w:r>
+      <w:r>
+        <w:rPr>
+          <w:rFonts w:eastAsia="Times New Roman" w:cstheme="minorHAnsi"/>
+          <w:b/>
+          <w:bCs/>
+          <w:kern w:val="0"/>
+          <w:sz w:val="28"/>
+          <w:szCs w:val="28"/>
+          <w14:ligatures w14:val="none"/>
+        </w:rPr>
+        <w:t>.1: Sala piena</w:t>
+      </w:r>
+    </w:p>
+    <w:p>
+      <w:pPr>
+        <w:spacing w:before="100" w:beforeAutospacing="1" w:after="100" w:afterAutospacing="1" w:line="240" w:lineRule="auto"/>
+        <w:rPr>
+          <w:rFonts w:eastAsia="Times New Roman" w:cstheme="minorHAnsi"/>
+          <w:kern w:val="0"/>
+          <w:sz w:val="24"/>
+          <w:szCs w:val="24"/>
+          <w14:ligatures w14:val="none"/>
+        </w:rPr>
+      </w:pPr>
+      <w:r>
+        <w:rPr>
+          <w:rFonts w:eastAsia="Times New Roman" w:cstheme="minorHAnsi"/>
+          <w:b/>
+          <w:bCs/>
+          <w:kern w:val="0"/>
+          <w:sz w:val="24"/>
+          <w:szCs w:val="24"/>
+          <w14:ligatures w14:val="none"/>
+        </w:rPr>
+        <w:t>Attore:</w:t>
+      </w:r>
+      <w:r>
+        <w:rPr>
+          <w:rFonts w:eastAsia="Times New Roman" w:cstheme="minorHAnsi"/>
+          <w:kern w:val="0"/>
+          <w:sz w:val="24"/>
+          <w:szCs w:val="24"/>
+          <w14:ligatures w14:val="none"/>
+        </w:rPr>
+        <w:t xml:space="preserve"> </w:t>
+      </w:r>
+      <w:r>
+        <w:rPr>
+          <w:rFonts w:eastAsia="Times New Roman" w:cstheme="minorHAnsi"/>
+          <w:kern w:val="0"/>
+          <w:sz w:val="24"/>
+          <w:szCs w:val="24"/>
+          <w14:ligatures w14:val="none"/>
+        </w:rPr>
+        <w:t>Cliente</w:t>
+      </w:r>
+    </w:p>
+    <w:p>
+      <w:pPr>
+        <w:spacing w:before="100" w:beforeAutospacing="1" w:after="100" w:afterAutospacing="1" w:line="240" w:lineRule="auto"/>
+        <w:rPr>
+          <w:rFonts w:eastAsia="Times New Roman" w:cstheme="minorHAnsi"/>
+          <w:kern w:val="0"/>
+          <w:sz w:val="24"/>
+          <w:szCs w:val="24"/>
+          <w14:ligatures w14:val="none"/>
+        </w:rPr>
+      </w:pPr>
+      <w:r>
+        <w:rPr>
+          <w:rFonts w:eastAsia="Times New Roman" w:cstheme="minorHAnsi"/>
+          <w:b/>
+          <w:bCs/>
+          <w:kern w:val="0"/>
+          <w:sz w:val="24"/>
+          <w:szCs w:val="24"/>
+          <w14:ligatures w14:val="none"/>
+        </w:rPr>
+        <w:t xml:space="preserve">Entry </w:t>
+      </w:r>
+      <w:proofErr w:type="spellStart"/>
+      <w:r>
+        <w:rPr>
+          <w:rFonts w:eastAsia="Times New Roman" w:cstheme="minorHAnsi"/>
+          <w:b/>
+          <w:bCs/>
+          <w:kern w:val="0"/>
+          <w:sz w:val="24"/>
+          <w:szCs w:val="24"/>
+          <w14:ligatures w14:val="none"/>
+        </w:rPr>
+        <w:t>Condition</w:t>
+      </w:r>
+      <w:proofErr w:type="spellEnd"/>
+      <w:r>
+        <w:rPr>
+          <w:rFonts w:eastAsia="Times New Roman" w:cstheme="minorHAnsi"/>
+          <w:b/>
+          <w:bCs/>
+          <w:kern w:val="0"/>
+          <w:sz w:val="24"/>
+          <w:szCs w:val="24"/>
+          <w14:ligatures w14:val="none"/>
+        </w:rPr>
+        <w:t>:</w:t>
+      </w:r>
+      <w:r>
+        <w:rPr>
+          <w:rFonts w:eastAsia="Times New Roman" w:cstheme="minorHAnsi"/>
+          <w:kern w:val="0"/>
+          <w:sz w:val="24"/>
+          <w:szCs w:val="24"/>
+          <w14:ligatures w14:val="none"/>
+        </w:rPr>
+        <w:t xml:space="preserve"> </w:t>
+      </w:r>
+      <w:r>
+        <w:rPr>
+          <w:rFonts w:eastAsia="Times New Roman" w:cstheme="minorHAnsi"/>
+          <w:kern w:val="0"/>
+          <w:sz w:val="24"/>
+          <w:szCs w:val="24"/>
+          <w14:ligatures w14:val="none"/>
+        </w:rPr>
+        <w:t>Il cliente</w:t>
+      </w:r>
+      <w:r>
+        <w:rPr>
+          <w:rFonts w:eastAsia="Times New Roman" w:cstheme="minorHAnsi"/>
+          <w:kern w:val="0"/>
+          <w:sz w:val="24"/>
+          <w:szCs w:val="24"/>
+          <w14:ligatures w14:val="none"/>
+        </w:rPr>
+        <w:t xml:space="preserve"> ha provato </w:t>
+      </w:r>
+      <w:r>
+        <w:rPr>
+          <w:rFonts w:eastAsia="Times New Roman" w:cstheme="minorHAnsi"/>
+          <w:kern w:val="0"/>
+          <w:sz w:val="24"/>
+          <w:szCs w:val="24"/>
+          <w14:ligatures w14:val="none"/>
+        </w:rPr>
+        <w:t>a scegliere dei posti per una proiezione, ma la sala è già piena</w:t>
+      </w:r>
+    </w:p>
+    <w:p>
+      <w:pPr>
+        <w:spacing w:before="100" w:beforeAutospacing="1" w:after="100" w:afterAutospacing="1" w:line="240" w:lineRule="auto"/>
+        <w:rPr>
+          <w:rFonts w:eastAsia="Times New Roman" w:cstheme="minorHAnsi"/>
+          <w:b/>
+          <w:bCs/>
+          <w:kern w:val="0"/>
+          <w:sz w:val="24"/>
+          <w:szCs w:val="24"/>
+          <w14:ligatures w14:val="none"/>
+        </w:rPr>
+      </w:pPr>
+      <w:r>
+        <w:rPr>
+          <w:rFonts w:eastAsia="Times New Roman" w:cstheme="minorHAnsi"/>
+          <w:b/>
+          <w:bCs/>
+          <w:kern w:val="0"/>
+          <w:sz w:val="24"/>
+          <w:szCs w:val="24"/>
+          <w14:ligatures w14:val="none"/>
+        </w:rPr>
+        <w:t>Flusso di eventi:</w:t>
+      </w:r>
+    </w:p>
+    <w:p>
+      <w:pPr>
+        <w:numPr>
+          <w:ilvl w:val="0"/>
+          <w:numId w:val="46"/>
+        </w:numPr>
+        <w:spacing w:before="100" w:beforeAutospacing="1" w:after="100" w:afterAutospacing="1" w:line="240" w:lineRule="auto"/>
+        <w:rPr>
+          <w:rFonts w:eastAsia="Times New Roman" w:cstheme="minorHAnsi"/>
+          <w:kern w:val="0"/>
+          <w:sz w:val="24"/>
+          <w:szCs w:val="24"/>
+          <w14:ligatures w14:val="none"/>
+        </w:rPr>
+      </w:pPr>
+      <w:r>
+        <w:rPr>
+          <w:rFonts w:eastAsia="Times New Roman" w:cstheme="minorHAnsi"/>
+          <w:kern w:val="0"/>
+          <w:sz w:val="24"/>
+          <w:szCs w:val="24"/>
+          <w14:ligatures w14:val="none"/>
+        </w:rPr>
+        <w:t>Il sistema mostra il messaggio di errore “</w:t>
+      </w:r>
+      <w:r>
+        <w:rPr>
+          <w:rFonts w:ascii="Calibri" w:eastAsia="Calibri" w:hAnsi="Calibri" w:cs="Calibri"/>
+          <w:sz w:val="24"/>
+          <w:szCs w:val="24"/>
+        </w:rPr>
+        <w:t>Spiacenti, non ci sono</w:t>
+      </w:r>
+      <w:r>
+        <w:rPr>
+          <w:rFonts w:ascii="Calibri" w:eastAsia="Calibri" w:hAnsi="Calibri" w:cs="Calibri"/>
+          <w:sz w:val="24"/>
+          <w:szCs w:val="24"/>
+        </w:rPr>
+        <w:t xml:space="preserve"> </w:t>
+      </w:r>
+      <w:r>
+        <w:rPr>
+          <w:rFonts w:ascii="Calibri" w:eastAsia="Calibri" w:hAnsi="Calibri" w:cs="Calibri"/>
+          <w:sz w:val="24"/>
+          <w:szCs w:val="24"/>
+        </w:rPr>
+        <w:t xml:space="preserve">più posti disponibili </w:t>
+      </w:r>
+      <w:r>
+        <w:rPr>
+          <w:rFonts w:ascii="Calibri" w:eastAsia="Calibri" w:hAnsi="Calibri" w:cs="Calibri"/>
+          <w:sz w:val="24"/>
+          <w:szCs w:val="24"/>
+        </w:rPr>
+        <w:t xml:space="preserve">per </w:t>
+      </w:r>
+      <w:r>
+        <w:rPr>
+          <w:rFonts w:ascii="Calibri" w:eastAsia="Calibri" w:hAnsi="Calibri" w:cs="Calibri"/>
+          <w:sz w:val="24"/>
+          <w:szCs w:val="24"/>
+        </w:rPr>
+        <w:t>la proiezione precedentemente scelta</w:t>
+      </w:r>
+      <w:r>
+        <w:rPr>
+          <w:rFonts w:eastAsia="Times New Roman" w:cstheme="minorHAnsi"/>
+          <w:kern w:val="0"/>
+          <w:sz w:val="24"/>
+          <w:szCs w:val="24"/>
+          <w14:ligatures w14:val="none"/>
+        </w:rPr>
+        <w:t>”</w:t>
+      </w:r>
+    </w:p>
+    <w:p>
+      <w:pPr>
+        <w:numPr>
+          <w:ilvl w:val="0"/>
+          <w:numId w:val="46"/>
+        </w:numPr>
+        <w:spacing w:before="100" w:beforeAutospacing="1" w:after="100" w:afterAutospacing="1" w:line="240" w:lineRule="auto"/>
+        <w:rPr>
+          <w:rFonts w:eastAsia="Times New Roman" w:cstheme="minorHAnsi"/>
+          <w:kern w:val="0"/>
+          <w:sz w:val="24"/>
+          <w:szCs w:val="24"/>
+          <w14:ligatures w14:val="none"/>
+        </w:rPr>
+      </w:pPr>
+      <w:r>
+        <w:rPr>
+          <w:rFonts w:eastAsia="Times New Roman" w:cstheme="minorHAnsi"/>
+          <w:kern w:val="0"/>
+          <w:sz w:val="24"/>
+          <w:szCs w:val="24"/>
+          <w14:ligatures w14:val="none"/>
+        </w:rPr>
+        <w:t>Il sistema ripresenta al cliente la pagina film, contenente</w:t>
+      </w:r>
+      <w:r>
+        <w:rPr>
+          <w:rFonts w:eastAsia="Times New Roman" w:cstheme="minorHAnsi"/>
+          <w:kern w:val="0"/>
+          <w:sz w:val="24"/>
+          <w:szCs w:val="24"/>
+          <w14:ligatures w14:val="none"/>
+        </w:rPr>
+        <w:t xml:space="preserve"> le proiezioni</w:t>
+      </w:r>
+    </w:p>
+    <w:p>
+      <w:pPr>
+        <w:spacing w:before="100" w:beforeAutospacing="1" w:after="100" w:afterAutospacing="1" w:line="240" w:lineRule="auto"/>
+        <w:rPr>
+          <w:rFonts w:eastAsia="Times New Roman" w:cstheme="minorHAnsi"/>
+          <w:kern w:val="0"/>
+          <w:sz w:val="24"/>
+          <w:szCs w:val="24"/>
+          <w14:ligatures w14:val="none"/>
+        </w:rPr>
+      </w:pPr>
+      <w:r>
+        <w:rPr>
+          <w:rFonts w:eastAsia="Times New Roman" w:cstheme="minorHAnsi"/>
+          <w:b/>
+          <w:bCs/>
+          <w:kern w:val="0"/>
+          <w:sz w:val="24"/>
+          <w:szCs w:val="24"/>
+          <w14:ligatures w14:val="none"/>
+        </w:rPr>
+        <w:t xml:space="preserve">Exit </w:t>
+      </w:r>
+      <w:proofErr w:type="spellStart"/>
+      <w:r>
+        <w:rPr>
+          <w:rFonts w:eastAsia="Times New Roman" w:cstheme="minorHAnsi"/>
+          <w:b/>
+          <w:bCs/>
+          <w:kern w:val="0"/>
+          <w:sz w:val="24"/>
+          <w:szCs w:val="24"/>
+          <w14:ligatures w14:val="none"/>
+        </w:rPr>
+        <w:t>Condition</w:t>
+      </w:r>
+      <w:proofErr w:type="spellEnd"/>
+      <w:r>
+        <w:rPr>
+          <w:rFonts w:eastAsia="Times New Roman" w:cstheme="minorHAnsi"/>
+          <w:b/>
+          <w:bCs/>
+          <w:kern w:val="0"/>
+          <w:sz w:val="24"/>
+          <w:szCs w:val="24"/>
+          <w14:ligatures w14:val="none"/>
+        </w:rPr>
+        <w:t xml:space="preserve">: </w:t>
+      </w:r>
+      <w:r>
+        <w:rPr>
+          <w:rFonts w:eastAsia="Times New Roman" w:cstheme="minorHAnsi"/>
+          <w:kern w:val="0"/>
+          <w:sz w:val="24"/>
+          <w:szCs w:val="24"/>
+          <w14:ligatures w14:val="none"/>
+        </w:rPr>
+        <w:t xml:space="preserve">Il cliente si trova sulla pagina </w:t>
+      </w:r>
+      <w:r>
+        <w:rPr>
+          <w:rFonts w:eastAsia="Times New Roman" w:cstheme="minorHAnsi"/>
+          <w:kern w:val="0"/>
+          <w:sz w:val="24"/>
+          <w:szCs w:val="24"/>
+          <w14:ligatures w14:val="none"/>
+        </w:rPr>
+        <w:t>film</w:t>
+      </w:r>
+    </w:p>
+    <w:p>
+      <w:pPr>
+        <w:spacing w:before="100" w:beforeAutospacing="1" w:after="100" w:afterAutospacing="1" w:line="240" w:lineRule="auto"/>
+        <w:rPr>
+          <w:rFonts w:eastAsia="Times New Roman" w:cstheme="minorHAnsi"/>
+          <w:b/>
+          <w:bCs/>
+          <w:kern w:val="0"/>
+          <w:sz w:val="24"/>
+          <w:szCs w:val="24"/>
+          <w14:ligatures w14:val="none"/>
+        </w:rPr>
+      </w:pPr>
+    </w:p>
+    <w:p>
+      <w:pPr>
+        <w:spacing w:before="100" w:beforeAutospacing="1" w:after="100" w:afterAutospacing="1" w:line="240" w:lineRule="auto"/>
+        <w:rPr>
+          <w:rFonts w:eastAsia="Times New Roman" w:cstheme="minorHAnsi"/>
+          <w:kern w:val="0"/>
+          <w:sz w:val="28"/>
+          <w:szCs w:val="28"/>
+          <w14:ligatures w14:val="none"/>
+        </w:rPr>
+      </w:pPr>
+      <w:r>
+        <w:rPr>
+          <w:rFonts w:eastAsia="Times New Roman" w:cstheme="minorHAnsi"/>
+          <w:b/>
+          <w:bCs/>
+          <w:kern w:val="0"/>
+          <w:sz w:val="28"/>
+          <w:szCs w:val="28"/>
+          <w14:ligatures w14:val="none"/>
+        </w:rPr>
+        <w:t>UC 1</w:t>
+      </w:r>
+      <w:r>
+        <w:rPr>
+          <w:rFonts w:eastAsia="Times New Roman" w:cstheme="minorHAnsi"/>
+          <w:b/>
+          <w:bCs/>
+          <w:kern w:val="0"/>
+          <w:sz w:val="28"/>
+          <w:szCs w:val="28"/>
+          <w14:ligatures w14:val="none"/>
+        </w:rPr>
+        <w:t>0</w:t>
+      </w:r>
+      <w:r>
+        <w:rPr>
+          <w:rFonts w:eastAsia="Times New Roman" w:cstheme="minorHAnsi"/>
+          <w:b/>
+          <w:bCs/>
+          <w:kern w:val="0"/>
+          <w:sz w:val="28"/>
+          <w:szCs w:val="28"/>
+          <w14:ligatures w14:val="none"/>
+        </w:rPr>
+        <w:t>.2: Posti scelti non più disponibili</w:t>
+      </w:r>
+    </w:p>
+    <w:p>
+      <w:pPr>
+        <w:spacing w:before="100" w:beforeAutospacing="1" w:after="100" w:afterAutospacing="1" w:line="240" w:lineRule="auto"/>
+        <w:rPr>
+          <w:rFonts w:eastAsia="Times New Roman" w:cstheme="minorHAnsi"/>
+          <w:kern w:val="0"/>
+          <w:sz w:val="24"/>
+          <w:szCs w:val="24"/>
+          <w14:ligatures w14:val="none"/>
+        </w:rPr>
+      </w:pPr>
+      <w:r>
+        <w:rPr>
+          <w:rFonts w:eastAsia="Times New Roman" w:cstheme="minorHAnsi"/>
+          <w:b/>
+          <w:bCs/>
+          <w:kern w:val="0"/>
+          <w:sz w:val="24"/>
+          <w:szCs w:val="24"/>
+          <w14:ligatures w14:val="none"/>
+        </w:rPr>
+        <w:t>Attore:</w:t>
+      </w:r>
+      <w:r>
+        <w:rPr>
+          <w:rFonts w:eastAsia="Times New Roman" w:cstheme="minorHAnsi"/>
+          <w:kern w:val="0"/>
+          <w:sz w:val="24"/>
+          <w:szCs w:val="24"/>
+          <w14:ligatures w14:val="none"/>
+        </w:rPr>
+        <w:t xml:space="preserve"> Cliente</w:t>
+      </w:r>
+    </w:p>
+    <w:p>
+      <w:pPr>
+        <w:spacing w:before="100" w:beforeAutospacing="1" w:after="100" w:afterAutospacing="1" w:line="240" w:lineRule="auto"/>
+        <w:rPr>
+          <w:rFonts w:eastAsia="Times New Roman" w:cstheme="minorHAnsi"/>
+          <w:kern w:val="0"/>
+          <w:sz w:val="24"/>
+          <w:szCs w:val="24"/>
+          <w14:ligatures w14:val="none"/>
+        </w:rPr>
+      </w:pPr>
+      <w:r>
+        <w:rPr>
+          <w:rFonts w:eastAsia="Times New Roman" w:cstheme="minorHAnsi"/>
+          <w:b/>
+          <w:bCs/>
+          <w:kern w:val="0"/>
+          <w:sz w:val="24"/>
+          <w:szCs w:val="24"/>
+          <w14:ligatures w14:val="none"/>
+        </w:rPr>
+        <w:t xml:space="preserve">Entry </w:t>
+      </w:r>
+      <w:proofErr w:type="spellStart"/>
+      <w:r>
+        <w:rPr>
+          <w:rFonts w:eastAsia="Times New Roman" w:cstheme="minorHAnsi"/>
+          <w:b/>
+          <w:bCs/>
+          <w:kern w:val="0"/>
+          <w:sz w:val="24"/>
+          <w:szCs w:val="24"/>
+          <w14:ligatures w14:val="none"/>
+        </w:rPr>
+        <w:t>Condition</w:t>
+      </w:r>
+      <w:proofErr w:type="spellEnd"/>
+      <w:r>
+        <w:rPr>
+          <w:rFonts w:eastAsia="Times New Roman" w:cstheme="minorHAnsi"/>
+          <w:b/>
+          <w:bCs/>
+          <w:kern w:val="0"/>
+          <w:sz w:val="24"/>
+          <w:szCs w:val="24"/>
+          <w14:ligatures w14:val="none"/>
+        </w:rPr>
+        <w:t>:</w:t>
+      </w:r>
+      <w:r>
+        <w:rPr>
+          <w:rFonts w:eastAsia="Times New Roman" w:cstheme="minorHAnsi"/>
+          <w:kern w:val="0"/>
+          <w:sz w:val="24"/>
+          <w:szCs w:val="24"/>
+          <w14:ligatures w14:val="none"/>
+        </w:rPr>
+        <w:t xml:space="preserve"> Il cliente ha provato a scegliere dei posti per una proiezione, ma almeno uno di essi non è più disponibile</w:t>
+      </w:r>
+    </w:p>
+    <w:p>
+      <w:pPr>
+        <w:spacing w:before="100" w:beforeAutospacing="1" w:after="100" w:afterAutospacing="1" w:line="240" w:lineRule="auto"/>
+        <w:rPr>
+          <w:rFonts w:eastAsia="Times New Roman" w:cstheme="minorHAnsi"/>
+          <w:b/>
+          <w:bCs/>
+          <w:kern w:val="0"/>
+          <w:sz w:val="24"/>
+          <w:szCs w:val="24"/>
+          <w14:ligatures w14:val="none"/>
+        </w:rPr>
+      </w:pPr>
+      <w:r>
+        <w:rPr>
+          <w:rFonts w:eastAsia="Times New Roman" w:cstheme="minorHAnsi"/>
+          <w:b/>
+          <w:bCs/>
+          <w:kern w:val="0"/>
+          <w:sz w:val="24"/>
+          <w:szCs w:val="24"/>
+          <w14:ligatures w14:val="none"/>
+        </w:rPr>
+        <w:t>Flusso di eventi:</w:t>
+      </w:r>
+    </w:p>
+    <w:p>
+      <w:pPr>
+        <w:numPr>
+          <w:ilvl w:val="0"/>
+          <w:numId w:val="45"/>
+        </w:numPr>
+        <w:spacing w:before="100" w:beforeAutospacing="1" w:after="100" w:afterAutospacing="1" w:line="240" w:lineRule="auto"/>
+        <w:rPr>
+          <w:rFonts w:eastAsia="Times New Roman" w:cstheme="minorHAnsi"/>
+          <w:kern w:val="0"/>
+          <w:sz w:val="24"/>
+          <w:szCs w:val="24"/>
+          <w14:ligatures w14:val="none"/>
+        </w:rPr>
+      </w:pPr>
+      <w:r>
+        <w:rPr>
+          <w:rFonts w:eastAsia="Times New Roman" w:cstheme="minorHAnsi"/>
+          <w:kern w:val="0"/>
+          <w:sz w:val="24"/>
+          <w:szCs w:val="24"/>
+          <w14:ligatures w14:val="none"/>
+        </w:rPr>
+        <w:t>I</w:t>
+      </w:r>
+      <w:r>
+        <w:rPr>
+          <w:rFonts w:eastAsia="Times New Roman" w:cstheme="minorHAnsi"/>
+          <w:kern w:val="0"/>
+          <w:sz w:val="24"/>
+          <w:szCs w:val="24"/>
+          <w14:ligatures w14:val="none"/>
+        </w:rPr>
+        <w:t>l sistema mostra il messaggio di errore “</w:t>
+      </w:r>
+      <w:r>
+        <w:rPr>
+          <w:rFonts w:ascii="Calibri" w:eastAsia="Calibri" w:hAnsi="Calibri" w:cs="Calibri"/>
+          <w:sz w:val="24"/>
+          <w:szCs w:val="24"/>
+        </w:rPr>
+        <w:t>Spiacenti, alcuni dei posti scelti non sono più disponibili per questa proiezione, riprova</w:t>
+      </w:r>
+      <w:r>
+        <w:rPr>
+          <w:rFonts w:eastAsia="Times New Roman" w:cstheme="minorHAnsi"/>
+          <w:kern w:val="0"/>
+          <w:sz w:val="24"/>
+          <w:szCs w:val="24"/>
+          <w14:ligatures w14:val="none"/>
+        </w:rPr>
+        <w:t>”</w:t>
+      </w:r>
+    </w:p>
+    <w:p>
+      <w:pPr>
+        <w:numPr>
+          <w:ilvl w:val="0"/>
+          <w:numId w:val="45"/>
+        </w:numPr>
+        <w:spacing w:before="100" w:beforeAutospacing="1" w:after="100" w:afterAutospacing="1" w:line="240" w:lineRule="auto"/>
+        <w:rPr>
+          <w:rFonts w:eastAsia="Times New Roman" w:cstheme="minorHAnsi"/>
+          <w:kern w:val="0"/>
+          <w:sz w:val="24"/>
+          <w:szCs w:val="24"/>
+          <w14:ligatures w14:val="none"/>
+        </w:rPr>
+      </w:pPr>
+      <w:r>
+        <w:rPr>
+          <w:rFonts w:eastAsia="Times New Roman" w:cstheme="minorHAnsi"/>
+          <w:kern w:val="0"/>
+          <w:sz w:val="24"/>
+          <w:szCs w:val="24"/>
+          <w14:ligatures w14:val="none"/>
+        </w:rPr>
+        <w:t>I</w:t>
+      </w:r>
+      <w:r>
+        <w:rPr>
+          <w:rFonts w:eastAsia="Times New Roman" w:cstheme="minorHAnsi"/>
+          <w:kern w:val="0"/>
+          <w:sz w:val="24"/>
+          <w:szCs w:val="24"/>
+          <w14:ligatures w14:val="none"/>
+        </w:rPr>
+        <w:t>l sistema ripresenta al cliente la schermata di scelta dei posti, con i posti disponibili aggiornati</w:t>
+      </w:r>
+    </w:p>
+    <w:p>
+      <w:pPr>
+        <w:spacing w:before="100" w:beforeAutospacing="1" w:after="100" w:afterAutospacing="1" w:line="240" w:lineRule="auto"/>
+        <w:rPr>
+          <w:rFonts w:eastAsia="Times New Roman" w:cstheme="minorHAnsi"/>
+          <w:kern w:val="0"/>
+          <w:sz w:val="24"/>
+          <w:szCs w:val="24"/>
+          <w14:ligatures w14:val="none"/>
+        </w:rPr>
+      </w:pPr>
+      <w:r>
+        <w:rPr>
+          <w:rFonts w:eastAsia="Times New Roman" w:cstheme="minorHAnsi"/>
+          <w:b/>
+          <w:bCs/>
+          <w:kern w:val="0"/>
+          <w:sz w:val="24"/>
+          <w:szCs w:val="24"/>
+          <w14:ligatures w14:val="none"/>
+        </w:rPr>
+        <w:t xml:space="preserve">Exit </w:t>
+      </w:r>
+      <w:proofErr w:type="spellStart"/>
+      <w:r>
+        <w:rPr>
+          <w:rFonts w:eastAsia="Times New Roman" w:cstheme="minorHAnsi"/>
+          <w:b/>
+          <w:bCs/>
+          <w:kern w:val="0"/>
+          <w:sz w:val="24"/>
+          <w:szCs w:val="24"/>
+          <w14:ligatures w14:val="none"/>
+        </w:rPr>
+        <w:t>Condition</w:t>
+      </w:r>
+      <w:proofErr w:type="spellEnd"/>
+      <w:r>
+        <w:rPr>
+          <w:rFonts w:eastAsia="Times New Roman" w:cstheme="minorHAnsi"/>
+          <w:b/>
+          <w:bCs/>
+          <w:kern w:val="0"/>
+          <w:sz w:val="24"/>
+          <w:szCs w:val="24"/>
+          <w14:ligatures w14:val="none"/>
+        </w:rPr>
+        <w:t>:</w:t>
+      </w:r>
+      <w:r>
+        <w:rPr>
+          <w:rFonts w:eastAsia="Times New Roman" w:cstheme="minorHAnsi"/>
+          <w:kern w:val="0"/>
+          <w:sz w:val="24"/>
+          <w:szCs w:val="24"/>
+          <w14:ligatures w14:val="none"/>
+        </w:rPr>
+        <w:t xml:space="preserve"> Il cliente si trova sulla pagina per la scelta dei posti della proiezione</w:t>
+      </w:r>
+    </w:p>
+    <w:p/>
+    <w:p>
+      <w:pPr>
+        <w:rPr>
+          <w:rFonts w:ascii="Calibri" w:eastAsia="Arial" w:hAnsi="Calibri" w:cs="Calibri"/>
+        </w:rPr>
+      </w:pPr>
+      <w:r>
+        <w:rPr>
+          <w:noProof/>
+        </w:rPr>
+        <w:drawing>
+          <wp:anchor distT="0" distB="0" distL="114300" distR="114300" simplePos="0" relativeHeight="251662848" behindDoc="0" locked="0" layoutInCell="1" allowOverlap="1" wp14:anchorId="242F5B2B" wp14:editId="435C9E0A">
+            <wp:simplePos x="0" y="0"/>
+            <wp:positionH relativeFrom="margin">
+              <wp:posOffset>727710</wp:posOffset>
+            </wp:positionH>
+            <wp:positionV relativeFrom="margin">
+              <wp:posOffset>6539230</wp:posOffset>
+            </wp:positionV>
+            <wp:extent cx="4654550" cy="1776730"/>
+            <wp:effectExtent l="0" t="0" r="0" b="0"/>
+            <wp:wrapSquare wrapText="bothSides"/>
+            <wp:docPr id="9" name="Immagine 5" descr="Immagine che contiene testo, schermata, cerchio, Carattere&#10;&#10;Descrizione generata automaticamente"/>
+            <wp:cNvGraphicFramePr>
+              <a:graphicFrameLocks xmlns:a="http://schemas.openxmlformats.org/drawingml/2006/main" noChangeAspect="1"/>
+            </wp:cNvGraphicFramePr>
+            <a:graphic xmlns:a="http://schemas.openxmlformats.org/drawingml/2006/main">
+              <a:graphicData uri="http://schemas.openxmlformats.org/drawingml/2006/picture">
+                <pic:pic xmlns:pic="http://schemas.openxmlformats.org/drawingml/2006/picture">
+                  <pic:nvPicPr>
+                    <pic:cNvPr id="9" name="Immagine 5" descr="Immagine che contiene testo, schermata, cerchio, Carattere&#10;&#10;Descrizione generata automaticamente"/>
+                    <pic:cNvPicPr>
+                      <a:picLocks noChangeAspect="1" noChangeArrowheads="1"/>
+                    </pic:cNvPicPr>
+                  </pic:nvPicPr>
+                  <pic:blipFill>
+                    <a:blip r:embed="rId7" cstate="print">
+                      <a:extLst>
+                        <a:ext uri="{28A0092B-C50C-407E-A947-70E740481C1C}">
+                          <a14:useLocalDpi xmlns:a14="http://schemas.microsoft.com/office/drawing/2010/main" val="0"/>
+                        </a:ext>
+                      </a:extLst>
+                    </a:blip>
+                    <a:srcRect/>
+                    <a:stretch>
+                      <a:fillRect/>
+                    </a:stretch>
+                  </pic:blipFill>
+                  <pic:spPr bwMode="auto">
+                    <a:xfrm>
+                      <a:off x="0" y="0"/>
+                      <a:ext cx="4654550" cy="1776730"/>
+                    </a:xfrm>
+                    <a:prstGeom prst="rect">
+                      <a:avLst/>
+                    </a:prstGeom>
+                    <a:noFill/>
+                    <a:ln>
+                      <a:noFill/>
+                    </a:ln>
+                  </pic:spPr>
+                </pic:pic>
+              </a:graphicData>
+            </a:graphic>
+            <wp14:sizeRelH relativeFrom="margin">
+              <wp14:pctWidth>0</wp14:pctWidth>
+            </wp14:sizeRelH>
+            <wp14:sizeRelV relativeFrom="margin">
+              <wp14:pctHeight>0</wp14:pctHeight>
+            </wp14:sizeRelV>
+          </wp:anchor>
+        </w:drawing>
+      </w:r>
     </w:p>
     <w:sectPr>
       <w:pgSz w:w="11906" w:h="16838"/>
@@ -3444,6 +6925,119 @@
     </w:lvl>
   </w:abstractNum>
   <w:abstractNum w:abstractNumId="3" w15:restartNumberingAfterBreak="0">
+    <w:nsid w:val="1753052E"/>
+    <w:multiLevelType w:val="multilevel"/>
+    <w:tmpl w:val="C6F8B7E0"/>
+    <w:lvl w:ilvl="0">
+      <w:start w:val="1"/>
+      <w:numFmt w:val="decimal"/>
+      <w:lvlText w:val="%1."/>
+      <w:lvlJc w:val="left"/>
+      <w:pPr>
+        <w:tabs>
+          <w:tab w:val="num" w:pos="720"/>
+        </w:tabs>
+        <w:ind w:left="720" w:hanging="360"/>
+      </w:pPr>
+    </w:lvl>
+    <w:lvl w:ilvl="1" w:tentative="1">
+      <w:start w:val="1"/>
+      <w:numFmt w:val="decimal"/>
+      <w:lvlText w:val="%2."/>
+      <w:lvlJc w:val="left"/>
+      <w:pPr>
+        <w:tabs>
+          <w:tab w:val="num" w:pos="1440"/>
+        </w:tabs>
+        <w:ind w:left="1440" w:hanging="360"/>
+      </w:pPr>
+    </w:lvl>
+    <w:lvl w:ilvl="2" w:tentative="1">
+      <w:start w:val="1"/>
+      <w:numFmt w:val="decimal"/>
+      <w:lvlText w:val="%3."/>
+      <w:lvlJc w:val="left"/>
+      <w:pPr>
+        <w:tabs>
+          <w:tab w:val="num" w:pos="2160"/>
+        </w:tabs>
+        <w:ind w:left="2160" w:hanging="360"/>
+      </w:pPr>
+    </w:lvl>
+    <w:lvl w:ilvl="3" w:tentative="1">
+      <w:start w:val="1"/>
+      <w:numFmt w:val="decimal"/>
+      <w:lvlText w:val="%4."/>
+      <w:lvlJc w:val="left"/>
+      <w:pPr>
+        <w:tabs>
+          <w:tab w:val="num" w:pos="2880"/>
+        </w:tabs>
+        <w:ind w:left="2880" w:hanging="360"/>
+      </w:pPr>
+    </w:lvl>
+    <w:lvl w:ilvl="4" w:tentative="1">
+      <w:start w:val="1"/>
+      <w:numFmt w:val="decimal"/>
+      <w:lvlText w:val="%5."/>
+      <w:lvlJc w:val="left"/>
+      <w:pPr>
+        <w:tabs>
+          <w:tab w:val="num" w:pos="3600"/>
+        </w:tabs>
+        <w:ind w:left="3600" w:hanging="360"/>
+      </w:pPr>
+    </w:lvl>
+    <w:lvl w:ilvl="5" w:tentative="1">
+      <w:start w:val="1"/>
+      <w:numFmt w:val="decimal"/>
+      <w:lvlText w:val="%6."/>
+      <w:lvlJc w:val="left"/>
+      <w:pPr>
+        <w:tabs>
+          <w:tab w:val="num" w:pos="4320"/>
+        </w:tabs>
+        <w:ind w:left="4320" w:hanging="360"/>
+      </w:pPr>
+    </w:lvl>
+    <w:lvl w:ilvl="6" w:tentative="1">
+      <w:start w:val="1"/>
+      <w:numFmt w:val="decimal"/>
+      <w:lvlText w:val="%7."/>
+      <w:lvlJc w:val="left"/>
+      <w:pPr>
+        <w:tabs>
+          <w:tab w:val="num" w:pos="5040"/>
+        </w:tabs>
+        <w:ind w:left="5040" w:hanging="360"/>
+      </w:pPr>
+    </w:lvl>
+    <w:lvl w:ilvl="7" w:tentative="1">
+      <w:start w:val="1"/>
+      <w:numFmt w:val="decimal"/>
+      <w:lvlText w:val="%8."/>
+      <w:lvlJc w:val="left"/>
+      <w:pPr>
+        <w:tabs>
+          <w:tab w:val="num" w:pos="5760"/>
+        </w:tabs>
+        <w:ind w:left="5760" w:hanging="360"/>
+      </w:pPr>
+    </w:lvl>
+    <w:lvl w:ilvl="8" w:tentative="1">
+      <w:start w:val="1"/>
+      <w:numFmt w:val="decimal"/>
+      <w:lvlText w:val="%9."/>
+      <w:lvlJc w:val="left"/>
+      <w:pPr>
+        <w:tabs>
+          <w:tab w:val="num" w:pos="6480"/>
+        </w:tabs>
+        <w:ind w:left="6480" w:hanging="360"/>
+      </w:pPr>
+    </w:lvl>
+  </w:abstractNum>
+  <w:abstractNum w:abstractNumId="4" w15:restartNumberingAfterBreak="0">
     <w:nsid w:val="18913AD0"/>
     <w:multiLevelType w:val="multilevel"/>
     <w:tmpl w:val="14E02CB6"/>
@@ -3556,7 +7150,7 @@
       </w:rPr>
     </w:lvl>
   </w:abstractNum>
-  <w:abstractNum w:abstractNumId="4" w15:restartNumberingAfterBreak="0">
+  <w:abstractNum w:abstractNumId="5" w15:restartNumberingAfterBreak="0">
     <w:nsid w:val="1AE333B3"/>
     <w:multiLevelType w:val="hybridMultilevel"/>
     <w:tmpl w:val="832C9D9E"/>
@@ -3645,7 +7239,7 @@
       </w:pPr>
     </w:lvl>
   </w:abstractNum>
-  <w:abstractNum w:abstractNumId="5" w15:restartNumberingAfterBreak="0">
+  <w:abstractNum w:abstractNumId="6" w15:restartNumberingAfterBreak="0">
     <w:nsid w:val="1B85765D"/>
     <w:multiLevelType w:val="multilevel"/>
     <w:tmpl w:val="5E08F1C2"/>
@@ -3696,7 +7290,7 @@
       <w:lvlJc w:val="left"/>
     </w:lvl>
   </w:abstractNum>
-  <w:abstractNum w:abstractNumId="6" w15:restartNumberingAfterBreak="0">
+  <w:abstractNum w:abstractNumId="7" w15:restartNumberingAfterBreak="0">
     <w:nsid w:val="1FEE1E27"/>
     <w:multiLevelType w:val="multilevel"/>
     <w:tmpl w:val="F92460FA"/>
@@ -3747,7 +7341,7 @@
       <w:lvlJc w:val="left"/>
     </w:lvl>
   </w:abstractNum>
-  <w:abstractNum w:abstractNumId="7" w15:restartNumberingAfterBreak="0">
+  <w:abstractNum w:abstractNumId="8" w15:restartNumberingAfterBreak="0">
     <w:nsid w:val="248834DA"/>
     <w:multiLevelType w:val="multilevel"/>
     <w:tmpl w:val="868C231E"/>
@@ -3798,7 +7392,120 @@
       <w:lvlJc w:val="left"/>
     </w:lvl>
   </w:abstractNum>
-  <w:abstractNum w:abstractNumId="8" w15:restartNumberingAfterBreak="0">
+  <w:abstractNum w:abstractNumId="9" w15:restartNumberingAfterBreak="0">
+    <w:nsid w:val="25E864FB"/>
+    <w:multiLevelType w:val="multilevel"/>
+    <w:tmpl w:val="C6F8B7E0"/>
+    <w:lvl w:ilvl="0">
+      <w:start w:val="1"/>
+      <w:numFmt w:val="decimal"/>
+      <w:lvlText w:val="%1."/>
+      <w:lvlJc w:val="left"/>
+      <w:pPr>
+        <w:tabs>
+          <w:tab w:val="num" w:pos="720"/>
+        </w:tabs>
+        <w:ind w:left="720" w:hanging="360"/>
+      </w:pPr>
+    </w:lvl>
+    <w:lvl w:ilvl="1" w:tentative="1">
+      <w:start w:val="1"/>
+      <w:numFmt w:val="decimal"/>
+      <w:lvlText w:val="%2."/>
+      <w:lvlJc w:val="left"/>
+      <w:pPr>
+        <w:tabs>
+          <w:tab w:val="num" w:pos="1440"/>
+        </w:tabs>
+        <w:ind w:left="1440" w:hanging="360"/>
+      </w:pPr>
+    </w:lvl>
+    <w:lvl w:ilvl="2" w:tentative="1">
+      <w:start w:val="1"/>
+      <w:numFmt w:val="decimal"/>
+      <w:lvlText w:val="%3."/>
+      <w:lvlJc w:val="left"/>
+      <w:pPr>
+        <w:tabs>
+          <w:tab w:val="num" w:pos="2160"/>
+        </w:tabs>
+        <w:ind w:left="2160" w:hanging="360"/>
+      </w:pPr>
+    </w:lvl>
+    <w:lvl w:ilvl="3" w:tentative="1">
+      <w:start w:val="1"/>
+      <w:numFmt w:val="decimal"/>
+      <w:lvlText w:val="%4."/>
+      <w:lvlJc w:val="left"/>
+      <w:pPr>
+        <w:tabs>
+          <w:tab w:val="num" w:pos="2880"/>
+        </w:tabs>
+        <w:ind w:left="2880" w:hanging="360"/>
+      </w:pPr>
+    </w:lvl>
+    <w:lvl w:ilvl="4" w:tentative="1">
+      <w:start w:val="1"/>
+      <w:numFmt w:val="decimal"/>
+      <w:lvlText w:val="%5."/>
+      <w:lvlJc w:val="left"/>
+      <w:pPr>
+        <w:tabs>
+          <w:tab w:val="num" w:pos="3600"/>
+        </w:tabs>
+        <w:ind w:left="3600" w:hanging="360"/>
+      </w:pPr>
+    </w:lvl>
+    <w:lvl w:ilvl="5" w:tentative="1">
+      <w:start w:val="1"/>
+      <w:numFmt w:val="decimal"/>
+      <w:lvlText w:val="%6."/>
+      <w:lvlJc w:val="left"/>
+      <w:pPr>
+        <w:tabs>
+          <w:tab w:val="num" w:pos="4320"/>
+        </w:tabs>
+        <w:ind w:left="4320" w:hanging="360"/>
+      </w:pPr>
+    </w:lvl>
+    <w:lvl w:ilvl="6" w:tentative="1">
+      <w:start w:val="1"/>
+      <w:numFmt w:val="decimal"/>
+      <w:lvlText w:val="%7."/>
+      <w:lvlJc w:val="left"/>
+      <w:pPr>
+        <w:tabs>
+          <w:tab w:val="num" w:pos="5040"/>
+        </w:tabs>
+        <w:ind w:left="5040" w:hanging="360"/>
+      </w:pPr>
+    </w:lvl>
+    <w:lvl w:ilvl="7" w:tentative="1">
+      <w:start w:val="1"/>
+      <w:numFmt w:val="decimal"/>
+      <w:lvlText w:val="%8."/>
+      <w:lvlJc w:val="left"/>
+      <w:pPr>
+        <w:tabs>
+          <w:tab w:val="num" w:pos="5760"/>
+        </w:tabs>
+        <w:ind w:left="5760" w:hanging="360"/>
+      </w:pPr>
+    </w:lvl>
+    <w:lvl w:ilvl="8" w:tentative="1">
+      <w:start w:val="1"/>
+      <w:numFmt w:val="decimal"/>
+      <w:lvlText w:val="%9."/>
+      <w:lvlJc w:val="left"/>
+      <w:pPr>
+        <w:tabs>
+          <w:tab w:val="num" w:pos="6480"/>
+        </w:tabs>
+        <w:ind w:left="6480" w:hanging="360"/>
+      </w:pPr>
+    </w:lvl>
+  </w:abstractNum>
+  <w:abstractNum w:abstractNumId="10" w15:restartNumberingAfterBreak="0">
     <w:nsid w:val="26472C3E"/>
     <w:multiLevelType w:val="multilevel"/>
     <w:tmpl w:val="26504A8E"/>
@@ -3849,7 +7556,7 @@
       <w:lvlJc w:val="left"/>
     </w:lvl>
   </w:abstractNum>
-  <w:abstractNum w:abstractNumId="9" w15:restartNumberingAfterBreak="0">
+  <w:abstractNum w:abstractNumId="11" w15:restartNumberingAfterBreak="0">
     <w:nsid w:val="33446478"/>
     <w:multiLevelType w:val="multilevel"/>
     <w:tmpl w:val="4678D3B4"/>
@@ -3900,7 +7607,7 @@
       <w:lvlJc w:val="left"/>
     </w:lvl>
   </w:abstractNum>
-  <w:abstractNum w:abstractNumId="10" w15:restartNumberingAfterBreak="0">
+  <w:abstractNum w:abstractNumId="12" w15:restartNumberingAfterBreak="0">
     <w:nsid w:val="33450CEB"/>
     <w:multiLevelType w:val="multilevel"/>
     <w:tmpl w:val="99249E5A"/>
@@ -3951,7 +7658,120 @@
       <w:lvlJc w:val="left"/>
     </w:lvl>
   </w:abstractNum>
-  <w:abstractNum w:abstractNumId="11" w15:restartNumberingAfterBreak="0">
+  <w:abstractNum w:abstractNumId="13" w15:restartNumberingAfterBreak="0">
+    <w:nsid w:val="3505490D"/>
+    <w:multiLevelType w:val="multilevel"/>
+    <w:tmpl w:val="5476BCF0"/>
+    <w:lvl w:ilvl="0">
+      <w:start w:val="1"/>
+      <w:numFmt w:val="decimal"/>
+      <w:lvlText w:val="%1."/>
+      <w:lvlJc w:val="left"/>
+      <w:pPr>
+        <w:tabs>
+          <w:tab w:val="num" w:pos="720"/>
+        </w:tabs>
+        <w:ind w:left="720" w:hanging="360"/>
+      </w:pPr>
+    </w:lvl>
+    <w:lvl w:ilvl="1" w:tentative="1">
+      <w:start w:val="1"/>
+      <w:numFmt w:val="decimal"/>
+      <w:lvlText w:val="%2."/>
+      <w:lvlJc w:val="left"/>
+      <w:pPr>
+        <w:tabs>
+          <w:tab w:val="num" w:pos="1440"/>
+        </w:tabs>
+        <w:ind w:left="1440" w:hanging="360"/>
+      </w:pPr>
+    </w:lvl>
+    <w:lvl w:ilvl="2" w:tentative="1">
+      <w:start w:val="1"/>
+      <w:numFmt w:val="decimal"/>
+      <w:lvlText w:val="%3."/>
+      <w:lvlJc w:val="left"/>
+      <w:pPr>
+        <w:tabs>
+          <w:tab w:val="num" w:pos="2160"/>
+        </w:tabs>
+        <w:ind w:left="2160" w:hanging="360"/>
+      </w:pPr>
+    </w:lvl>
+    <w:lvl w:ilvl="3" w:tentative="1">
+      <w:start w:val="1"/>
+      <w:numFmt w:val="decimal"/>
+      <w:lvlText w:val="%4."/>
+      <w:lvlJc w:val="left"/>
+      <w:pPr>
+        <w:tabs>
+          <w:tab w:val="num" w:pos="2880"/>
+        </w:tabs>
+        <w:ind w:left="2880" w:hanging="360"/>
+      </w:pPr>
+    </w:lvl>
+    <w:lvl w:ilvl="4" w:tentative="1">
+      <w:start w:val="1"/>
+      <w:numFmt w:val="decimal"/>
+      <w:lvlText w:val="%5."/>
+      <w:lvlJc w:val="left"/>
+      <w:pPr>
+        <w:tabs>
+          <w:tab w:val="num" w:pos="3600"/>
+        </w:tabs>
+        <w:ind w:left="3600" w:hanging="360"/>
+      </w:pPr>
+    </w:lvl>
+    <w:lvl w:ilvl="5" w:tentative="1">
+      <w:start w:val="1"/>
+      <w:numFmt w:val="decimal"/>
+      <w:lvlText w:val="%6."/>
+      <w:lvlJc w:val="left"/>
+      <w:pPr>
+        <w:tabs>
+          <w:tab w:val="num" w:pos="4320"/>
+        </w:tabs>
+        <w:ind w:left="4320" w:hanging="360"/>
+      </w:pPr>
+    </w:lvl>
+    <w:lvl w:ilvl="6" w:tentative="1">
+      <w:start w:val="1"/>
+      <w:numFmt w:val="decimal"/>
+      <w:lvlText w:val="%7."/>
+      <w:lvlJc w:val="left"/>
+      <w:pPr>
+        <w:tabs>
+          <w:tab w:val="num" w:pos="5040"/>
+        </w:tabs>
+        <w:ind w:left="5040" w:hanging="360"/>
+      </w:pPr>
+    </w:lvl>
+    <w:lvl w:ilvl="7" w:tentative="1">
+      <w:start w:val="1"/>
+      <w:numFmt w:val="decimal"/>
+      <w:lvlText w:val="%8."/>
+      <w:lvlJc w:val="left"/>
+      <w:pPr>
+        <w:tabs>
+          <w:tab w:val="num" w:pos="5760"/>
+        </w:tabs>
+        <w:ind w:left="5760" w:hanging="360"/>
+      </w:pPr>
+    </w:lvl>
+    <w:lvl w:ilvl="8" w:tentative="1">
+      <w:start w:val="1"/>
+      <w:numFmt w:val="decimal"/>
+      <w:lvlText w:val="%9."/>
+      <w:lvlJc w:val="left"/>
+      <w:pPr>
+        <w:tabs>
+          <w:tab w:val="num" w:pos="6480"/>
+        </w:tabs>
+        <w:ind w:left="6480" w:hanging="360"/>
+      </w:pPr>
+    </w:lvl>
+  </w:abstractNum>
+  <w:abstractNum w:abstractNumId="14" w15:restartNumberingAfterBreak="0">
     <w:nsid w:val="35E964F6"/>
     <w:multiLevelType w:val="hybridMultilevel"/>
     <w:tmpl w:val="2064E144"/>
@@ -4040,7 +7860,7 @@
       </w:pPr>
     </w:lvl>
   </w:abstractNum>
-  <w:abstractNum w:abstractNumId="12" w15:restartNumberingAfterBreak="0">
+  <w:abstractNum w:abstractNumId="15" w15:restartNumberingAfterBreak="0">
     <w:nsid w:val="36010CA1"/>
     <w:multiLevelType w:val="multilevel"/>
     <w:tmpl w:val="56F20A1E"/>
@@ -4091,7 +7911,7 @@
       <w:lvlJc w:val="left"/>
     </w:lvl>
   </w:abstractNum>
-  <w:abstractNum w:abstractNumId="13" w15:restartNumberingAfterBreak="0">
+  <w:abstractNum w:abstractNumId="16" w15:restartNumberingAfterBreak="0">
     <w:nsid w:val="37881D14"/>
     <w:multiLevelType w:val="multilevel"/>
     <w:tmpl w:val="7208FF2A"/>
@@ -4142,7 +7962,7 @@
       <w:lvlJc w:val="left"/>
     </w:lvl>
   </w:abstractNum>
-  <w:abstractNum w:abstractNumId="14" w15:restartNumberingAfterBreak="0">
+  <w:abstractNum w:abstractNumId="17" w15:restartNumberingAfterBreak="0">
     <w:nsid w:val="38264FCA"/>
     <w:multiLevelType w:val="multilevel"/>
     <w:tmpl w:val="6A8E2058"/>
@@ -4193,7 +8013,7 @@
       <w:lvlJc w:val="left"/>
     </w:lvl>
   </w:abstractNum>
-  <w:abstractNum w:abstractNumId="15" w15:restartNumberingAfterBreak="0">
+  <w:abstractNum w:abstractNumId="18" w15:restartNumberingAfterBreak="0">
     <w:nsid w:val="3CD164BC"/>
     <w:multiLevelType w:val="multilevel"/>
     <w:tmpl w:val="BBE4B120"/>
@@ -4244,7 +8064,7 @@
       <w:lvlJc w:val="left"/>
     </w:lvl>
   </w:abstractNum>
-  <w:abstractNum w:abstractNumId="16" w15:restartNumberingAfterBreak="0">
+  <w:abstractNum w:abstractNumId="19" w15:restartNumberingAfterBreak="0">
     <w:nsid w:val="3EB43CD3"/>
     <w:multiLevelType w:val="multilevel"/>
     <w:tmpl w:val="96C473A2"/>
@@ -4298,7 +8118,7 @@
       <w:lvlJc w:val="left"/>
     </w:lvl>
   </w:abstractNum>
-  <w:abstractNum w:abstractNumId="17" w15:restartNumberingAfterBreak="0">
+  <w:abstractNum w:abstractNumId="20" w15:restartNumberingAfterBreak="0">
     <w:nsid w:val="405E1B48"/>
     <w:multiLevelType w:val="multilevel"/>
     <w:tmpl w:val="A6FA2F50"/>
@@ -4349,7 +8169,7 @@
       <w:lvlJc w:val="left"/>
     </w:lvl>
   </w:abstractNum>
-  <w:abstractNum w:abstractNumId="18" w15:restartNumberingAfterBreak="0">
+  <w:abstractNum w:abstractNumId="21" w15:restartNumberingAfterBreak="0">
     <w:nsid w:val="43C11392"/>
     <w:multiLevelType w:val="hybridMultilevel"/>
     <w:tmpl w:val="52200F3C"/>
@@ -4438,7 +8258,7 @@
       </w:pPr>
     </w:lvl>
   </w:abstractNum>
-  <w:abstractNum w:abstractNumId="19" w15:restartNumberingAfterBreak="0">
+  <w:abstractNum w:abstractNumId="22" w15:restartNumberingAfterBreak="0">
     <w:nsid w:val="45BA280B"/>
     <w:multiLevelType w:val="hybridMultilevel"/>
     <w:tmpl w:val="22326140"/>
@@ -4527,7 +8347,7 @@
       </w:pPr>
     </w:lvl>
   </w:abstractNum>
-  <w:abstractNum w:abstractNumId="20" w15:restartNumberingAfterBreak="0">
+  <w:abstractNum w:abstractNumId="23" w15:restartNumberingAfterBreak="0">
     <w:nsid w:val="46C40ADA"/>
     <w:multiLevelType w:val="hybridMultilevel"/>
     <w:tmpl w:val="66A8AA28"/>
@@ -4616,7 +8436,7 @@
       </w:pPr>
     </w:lvl>
   </w:abstractNum>
-  <w:abstractNum w:abstractNumId="21" w15:restartNumberingAfterBreak="0">
+  <w:abstractNum w:abstractNumId="24" w15:restartNumberingAfterBreak="0">
     <w:nsid w:val="47431156"/>
     <w:multiLevelType w:val="multilevel"/>
     <w:tmpl w:val="9544BA4E"/>
@@ -4667,7 +8487,7 @@
       <w:lvlJc w:val="left"/>
     </w:lvl>
   </w:abstractNum>
-  <w:abstractNum w:abstractNumId="22" w15:restartNumberingAfterBreak="0">
+  <w:abstractNum w:abstractNumId="25" w15:restartNumberingAfterBreak="0">
     <w:nsid w:val="4AEE630A"/>
     <w:multiLevelType w:val="multilevel"/>
     <w:tmpl w:val="76620AE0"/>
@@ -4718,7 +8538,7 @@
       <w:lvlJc w:val="left"/>
     </w:lvl>
   </w:abstractNum>
-  <w:abstractNum w:abstractNumId="23" w15:restartNumberingAfterBreak="0">
+  <w:abstractNum w:abstractNumId="26" w15:restartNumberingAfterBreak="0">
     <w:nsid w:val="5582357D"/>
     <w:multiLevelType w:val="multilevel"/>
     <w:tmpl w:val="6DBE6E58"/>
@@ -4769,7 +8589,7 @@
       <w:lvlJc w:val="left"/>
     </w:lvl>
   </w:abstractNum>
-  <w:abstractNum w:abstractNumId="24" w15:restartNumberingAfterBreak="0">
+  <w:abstractNum w:abstractNumId="27" w15:restartNumberingAfterBreak="0">
     <w:nsid w:val="56041EB9"/>
     <w:multiLevelType w:val="multilevel"/>
     <w:tmpl w:val="8C3E87BE"/>
@@ -4820,7 +8640,7 @@
       <w:lvlJc w:val="left"/>
     </w:lvl>
   </w:abstractNum>
-  <w:abstractNum w:abstractNumId="25" w15:restartNumberingAfterBreak="0">
+  <w:abstractNum w:abstractNumId="28" w15:restartNumberingAfterBreak="0">
     <w:nsid w:val="57C612BE"/>
     <w:multiLevelType w:val="multilevel"/>
     <w:tmpl w:val="74F2F336"/>
@@ -4871,7 +8691,7 @@
       <w:lvlJc w:val="left"/>
     </w:lvl>
   </w:abstractNum>
-  <w:abstractNum w:abstractNumId="26" w15:restartNumberingAfterBreak="0">
+  <w:abstractNum w:abstractNumId="29" w15:restartNumberingAfterBreak="0">
     <w:nsid w:val="581C62C5"/>
     <w:multiLevelType w:val="multilevel"/>
     <w:tmpl w:val="B474703E"/>
@@ -4922,7 +8742,7 @@
       <w:lvlJc w:val="left"/>
     </w:lvl>
   </w:abstractNum>
-  <w:abstractNum w:abstractNumId="27" w15:restartNumberingAfterBreak="0">
+  <w:abstractNum w:abstractNumId="30" w15:restartNumberingAfterBreak="0">
     <w:nsid w:val="58A75878"/>
     <w:multiLevelType w:val="multilevel"/>
     <w:tmpl w:val="53043146"/>
@@ -4973,7 +8793,120 @@
       <w:lvlJc w:val="left"/>
     </w:lvl>
   </w:abstractNum>
-  <w:abstractNum w:abstractNumId="28" w15:restartNumberingAfterBreak="0">
+  <w:abstractNum w:abstractNumId="31" w15:restartNumberingAfterBreak="0">
+    <w:nsid w:val="59805D43"/>
+    <w:multiLevelType w:val="multilevel"/>
+    <w:tmpl w:val="47422F04"/>
+    <w:lvl w:ilvl="0">
+      <w:start w:val="1"/>
+      <w:numFmt w:val="decimal"/>
+      <w:lvlText w:val="%1."/>
+      <w:lvlJc w:val="left"/>
+      <w:pPr>
+        <w:tabs>
+          <w:tab w:val="num" w:pos="720"/>
+        </w:tabs>
+        <w:ind w:left="720" w:hanging="360"/>
+      </w:pPr>
+    </w:lvl>
+    <w:lvl w:ilvl="1" w:tentative="1">
+      <w:start w:val="1"/>
+      <w:numFmt w:val="decimal"/>
+      <w:lvlText w:val="%2."/>
+      <w:lvlJc w:val="left"/>
+      <w:pPr>
+        <w:tabs>
+          <w:tab w:val="num" w:pos="1440"/>
+        </w:tabs>
+        <w:ind w:left="1440" w:hanging="360"/>
+      </w:pPr>
+    </w:lvl>
+    <w:lvl w:ilvl="2" w:tentative="1">
+      <w:start w:val="1"/>
+      <w:numFmt w:val="decimal"/>
+      <w:lvlText w:val="%3."/>
+      <w:lvlJc w:val="left"/>
+      <w:pPr>
+        <w:tabs>
+          <w:tab w:val="num" w:pos="2160"/>
+        </w:tabs>
+        <w:ind w:left="2160" w:hanging="360"/>
+      </w:pPr>
+    </w:lvl>
+    <w:lvl w:ilvl="3" w:tentative="1">
+      <w:start w:val="1"/>
+      <w:numFmt w:val="decimal"/>
+      <w:lvlText w:val="%4."/>
+      <w:lvlJc w:val="left"/>
+      <w:pPr>
+        <w:tabs>
+          <w:tab w:val="num" w:pos="2880"/>
+        </w:tabs>
+        <w:ind w:left="2880" w:hanging="360"/>
+      </w:pPr>
+    </w:lvl>
+    <w:lvl w:ilvl="4" w:tentative="1">
+      <w:start w:val="1"/>
+      <w:numFmt w:val="decimal"/>
+      <w:lvlText w:val="%5."/>
+      <w:lvlJc w:val="left"/>
+      <w:pPr>
+        <w:tabs>
+          <w:tab w:val="num" w:pos="3600"/>
+        </w:tabs>
+        <w:ind w:left="3600" w:hanging="360"/>
+      </w:pPr>
+    </w:lvl>
+    <w:lvl w:ilvl="5" w:tentative="1">
+      <w:start w:val="1"/>
+      <w:numFmt w:val="decimal"/>
+      <w:lvlText w:val="%6."/>
+      <w:lvlJc w:val="left"/>
+      <w:pPr>
+        <w:tabs>
+          <w:tab w:val="num" w:pos="4320"/>
+        </w:tabs>
+        <w:ind w:left="4320" w:hanging="360"/>
+      </w:pPr>
+    </w:lvl>
+    <w:lvl w:ilvl="6" w:tentative="1">
+      <w:start w:val="1"/>
+      <w:numFmt w:val="decimal"/>
+      <w:lvlText w:val="%7."/>
+      <w:lvlJc w:val="left"/>
+      <w:pPr>
+        <w:tabs>
+          <w:tab w:val="num" w:pos="5040"/>
+        </w:tabs>
+        <w:ind w:left="5040" w:hanging="360"/>
+      </w:pPr>
+    </w:lvl>
+    <w:lvl w:ilvl="7" w:tentative="1">
+      <w:start w:val="1"/>
+      <w:numFmt w:val="decimal"/>
+      <w:lvlText w:val="%8."/>
+      <w:lvlJc w:val="left"/>
+      <w:pPr>
+        <w:tabs>
+          <w:tab w:val="num" w:pos="5760"/>
+        </w:tabs>
+        <w:ind w:left="5760" w:hanging="360"/>
+      </w:pPr>
+    </w:lvl>
+    <w:lvl w:ilvl="8" w:tentative="1">
+      <w:start w:val="1"/>
+      <w:numFmt w:val="decimal"/>
+      <w:lvlText w:val="%9."/>
+      <w:lvlJc w:val="left"/>
+      <w:pPr>
+        <w:tabs>
+          <w:tab w:val="num" w:pos="6480"/>
+        </w:tabs>
+        <w:ind w:left="6480" w:hanging="360"/>
+      </w:pPr>
+    </w:lvl>
+  </w:abstractNum>
+  <w:abstractNum w:abstractNumId="32" w15:restartNumberingAfterBreak="0">
     <w:nsid w:val="5B103D23"/>
     <w:multiLevelType w:val="multilevel"/>
     <w:tmpl w:val="5DA4BA2C"/>
@@ -5024,7 +8957,7 @@
       <w:lvlJc w:val="left"/>
     </w:lvl>
   </w:abstractNum>
-  <w:abstractNum w:abstractNumId="29" w15:restartNumberingAfterBreak="0">
+  <w:abstractNum w:abstractNumId="33" w15:restartNumberingAfterBreak="0">
     <w:nsid w:val="5C4A4560"/>
     <w:multiLevelType w:val="multilevel"/>
     <w:tmpl w:val="90B0350A"/>
@@ -5075,7 +9008,7 @@
       <w:lvlJc w:val="left"/>
     </w:lvl>
   </w:abstractNum>
-  <w:abstractNum w:abstractNumId="30" w15:restartNumberingAfterBreak="0">
+  <w:abstractNum w:abstractNumId="34" w15:restartNumberingAfterBreak="0">
     <w:nsid w:val="5D03095C"/>
     <w:multiLevelType w:val="hybridMultilevel"/>
     <w:tmpl w:val="36083F02"/>
@@ -5164,7 +9097,7 @@
       </w:pPr>
     </w:lvl>
   </w:abstractNum>
-  <w:abstractNum w:abstractNumId="31" w15:restartNumberingAfterBreak="0">
+  <w:abstractNum w:abstractNumId="35" w15:restartNumberingAfterBreak="0">
     <w:nsid w:val="5D316A71"/>
     <w:multiLevelType w:val="multilevel"/>
     <w:tmpl w:val="A25C1792"/>
@@ -5215,7 +9148,7 @@
       <w:lvlJc w:val="left"/>
     </w:lvl>
   </w:abstractNum>
-  <w:abstractNum w:abstractNumId="32" w15:restartNumberingAfterBreak="0">
+  <w:abstractNum w:abstractNumId="36" w15:restartNumberingAfterBreak="0">
     <w:nsid w:val="664A7FA9"/>
     <w:multiLevelType w:val="multilevel"/>
     <w:tmpl w:val="73A64976"/>
@@ -5266,7 +9199,120 @@
       <w:lvlJc w:val="left"/>
     </w:lvl>
   </w:abstractNum>
-  <w:abstractNum w:abstractNumId="33" w15:restartNumberingAfterBreak="0">
+  <w:abstractNum w:abstractNumId="37" w15:restartNumberingAfterBreak="0">
+    <w:nsid w:val="66C84A3C"/>
+    <w:multiLevelType w:val="multilevel"/>
+    <w:tmpl w:val="5476BCF0"/>
+    <w:lvl w:ilvl="0">
+      <w:start w:val="1"/>
+      <w:numFmt w:val="decimal"/>
+      <w:lvlText w:val="%1."/>
+      <w:lvlJc w:val="left"/>
+      <w:pPr>
+        <w:tabs>
+          <w:tab w:val="num" w:pos="720"/>
+        </w:tabs>
+        <w:ind w:left="720" w:hanging="360"/>
+      </w:pPr>
+    </w:lvl>
+    <w:lvl w:ilvl="1" w:tentative="1">
+      <w:start w:val="1"/>
+      <w:numFmt w:val="decimal"/>
+      <w:lvlText w:val="%2."/>
+      <w:lvlJc w:val="left"/>
+      <w:pPr>
+        <w:tabs>
+          <w:tab w:val="num" w:pos="1440"/>
+        </w:tabs>
+        <w:ind w:left="1440" w:hanging="360"/>
+      </w:pPr>
+    </w:lvl>
+    <w:lvl w:ilvl="2" w:tentative="1">
+      <w:start w:val="1"/>
+      <w:numFmt w:val="decimal"/>
+      <w:lvlText w:val="%3."/>
+      <w:lvlJc w:val="left"/>
+      <w:pPr>
+        <w:tabs>
+          <w:tab w:val="num" w:pos="2160"/>
+        </w:tabs>
+        <w:ind w:left="2160" w:hanging="360"/>
+      </w:pPr>
+    </w:lvl>
+    <w:lvl w:ilvl="3" w:tentative="1">
+      <w:start w:val="1"/>
+      <w:numFmt w:val="decimal"/>
+      <w:lvlText w:val="%4."/>
+      <w:lvlJc w:val="left"/>
+      <w:pPr>
+        <w:tabs>
+          <w:tab w:val="num" w:pos="2880"/>
+        </w:tabs>
+        <w:ind w:left="2880" w:hanging="360"/>
+      </w:pPr>
+    </w:lvl>
+    <w:lvl w:ilvl="4" w:tentative="1">
+      <w:start w:val="1"/>
+      <w:numFmt w:val="decimal"/>
+      <w:lvlText w:val="%5."/>
+      <w:lvlJc w:val="left"/>
+      <w:pPr>
+        <w:tabs>
+          <w:tab w:val="num" w:pos="3600"/>
+        </w:tabs>
+        <w:ind w:left="3600" w:hanging="360"/>
+      </w:pPr>
+    </w:lvl>
+    <w:lvl w:ilvl="5" w:tentative="1">
+      <w:start w:val="1"/>
+      <w:numFmt w:val="decimal"/>
+      <w:lvlText w:val="%6."/>
+      <w:lvlJc w:val="left"/>
+      <w:pPr>
+        <w:tabs>
+          <w:tab w:val="num" w:pos="4320"/>
+        </w:tabs>
+        <w:ind w:left="4320" w:hanging="360"/>
+      </w:pPr>
+    </w:lvl>
+    <w:lvl w:ilvl="6" w:tentative="1">
+      <w:start w:val="1"/>
+      <w:numFmt w:val="decimal"/>
+      <w:lvlText w:val="%7."/>
+      <w:lvlJc w:val="left"/>
+      <w:pPr>
+        <w:tabs>
+          <w:tab w:val="num" w:pos="5040"/>
+        </w:tabs>
+        <w:ind w:left="5040" w:hanging="360"/>
+      </w:pPr>
+    </w:lvl>
+    <w:lvl w:ilvl="7" w:tentative="1">
+      <w:start w:val="1"/>
+      <w:numFmt w:val="decimal"/>
+      <w:lvlText w:val="%8."/>
+      <w:lvlJc w:val="left"/>
+      <w:pPr>
+        <w:tabs>
+          <w:tab w:val="num" w:pos="5760"/>
+        </w:tabs>
+        <w:ind w:left="5760" w:hanging="360"/>
+      </w:pPr>
+    </w:lvl>
+    <w:lvl w:ilvl="8" w:tentative="1">
+      <w:start w:val="1"/>
+      <w:numFmt w:val="decimal"/>
+      <w:lvlText w:val="%9."/>
+      <w:lvlJc w:val="left"/>
+      <w:pPr>
+        <w:tabs>
+          <w:tab w:val="num" w:pos="6480"/>
+        </w:tabs>
+        <w:ind w:left="6480" w:hanging="360"/>
+      </w:pPr>
+    </w:lvl>
+  </w:abstractNum>
+  <w:abstractNum w:abstractNumId="38" w15:restartNumberingAfterBreak="0">
     <w:nsid w:val="67CC48AD"/>
     <w:multiLevelType w:val="multilevel"/>
     <w:tmpl w:val="CE5AE02C"/>
@@ -5317,7 +9363,120 @@
       <w:lvlJc w:val="left"/>
     </w:lvl>
   </w:abstractNum>
-  <w:abstractNum w:abstractNumId="34" w15:restartNumberingAfterBreak="0">
+  <w:abstractNum w:abstractNumId="39" w15:restartNumberingAfterBreak="0">
+    <w:nsid w:val="726C6BDE"/>
+    <w:multiLevelType w:val="multilevel"/>
+    <w:tmpl w:val="006A507E"/>
+    <w:lvl w:ilvl="0">
+      <w:start w:val="1"/>
+      <w:numFmt w:val="decimal"/>
+      <w:lvlText w:val="%1."/>
+      <w:lvlJc w:val="left"/>
+      <w:pPr>
+        <w:tabs>
+          <w:tab w:val="num" w:pos="720"/>
+        </w:tabs>
+        <w:ind w:left="720" w:hanging="360"/>
+      </w:pPr>
+    </w:lvl>
+    <w:lvl w:ilvl="1" w:tentative="1">
+      <w:start w:val="1"/>
+      <w:numFmt w:val="decimal"/>
+      <w:lvlText w:val="%2."/>
+      <w:lvlJc w:val="left"/>
+      <w:pPr>
+        <w:tabs>
+          <w:tab w:val="num" w:pos="1440"/>
+        </w:tabs>
+        <w:ind w:left="1440" w:hanging="360"/>
+      </w:pPr>
+    </w:lvl>
+    <w:lvl w:ilvl="2" w:tentative="1">
+      <w:start w:val="1"/>
+      <w:numFmt w:val="decimal"/>
+      <w:lvlText w:val="%3."/>
+      <w:lvlJc w:val="left"/>
+      <w:pPr>
+        <w:tabs>
+          <w:tab w:val="num" w:pos="2160"/>
+        </w:tabs>
+        <w:ind w:left="2160" w:hanging="360"/>
+      </w:pPr>
+    </w:lvl>
+    <w:lvl w:ilvl="3" w:tentative="1">
+      <w:start w:val="1"/>
+      <w:numFmt w:val="decimal"/>
+      <w:lvlText w:val="%4."/>
+      <w:lvlJc w:val="left"/>
+      <w:pPr>
+        <w:tabs>
+          <w:tab w:val="num" w:pos="2880"/>
+        </w:tabs>
+        <w:ind w:left="2880" w:hanging="360"/>
+      </w:pPr>
+    </w:lvl>
+    <w:lvl w:ilvl="4" w:tentative="1">
+      <w:start w:val="1"/>
+      <w:numFmt w:val="decimal"/>
+      <w:lvlText w:val="%5."/>
+      <w:lvlJc w:val="left"/>
+      <w:pPr>
+        <w:tabs>
+          <w:tab w:val="num" w:pos="3600"/>
+        </w:tabs>
+        <w:ind w:left="3600" w:hanging="360"/>
+      </w:pPr>
+    </w:lvl>
+    <w:lvl w:ilvl="5" w:tentative="1">
+      <w:start w:val="1"/>
+      <w:numFmt w:val="decimal"/>
+      <w:lvlText w:val="%6."/>
+      <w:lvlJc w:val="left"/>
+      <w:pPr>
+        <w:tabs>
+          <w:tab w:val="num" w:pos="4320"/>
+        </w:tabs>
+        <w:ind w:left="4320" w:hanging="360"/>
+      </w:pPr>
+    </w:lvl>
+    <w:lvl w:ilvl="6" w:tentative="1">
+      <w:start w:val="1"/>
+      <w:numFmt w:val="decimal"/>
+      <w:lvlText w:val="%7."/>
+      <w:lvlJc w:val="left"/>
+      <w:pPr>
+        <w:tabs>
+          <w:tab w:val="num" w:pos="5040"/>
+        </w:tabs>
+        <w:ind w:left="5040" w:hanging="360"/>
+      </w:pPr>
+    </w:lvl>
+    <w:lvl w:ilvl="7" w:tentative="1">
+      <w:start w:val="1"/>
+      <w:numFmt w:val="decimal"/>
+      <w:lvlText w:val="%8."/>
+      <w:lvlJc w:val="left"/>
+      <w:pPr>
+        <w:tabs>
+          <w:tab w:val="num" w:pos="5760"/>
+        </w:tabs>
+        <w:ind w:left="5760" w:hanging="360"/>
+      </w:pPr>
+    </w:lvl>
+    <w:lvl w:ilvl="8" w:tentative="1">
+      <w:start w:val="1"/>
+      <w:numFmt w:val="decimal"/>
+      <w:lvlText w:val="%9."/>
+      <w:lvlJc w:val="left"/>
+      <w:pPr>
+        <w:tabs>
+          <w:tab w:val="num" w:pos="6480"/>
+        </w:tabs>
+        <w:ind w:left="6480" w:hanging="360"/>
+      </w:pPr>
+    </w:lvl>
+  </w:abstractNum>
+  <w:abstractNum w:abstractNumId="40" w15:restartNumberingAfterBreak="0">
     <w:nsid w:val="72BB529D"/>
     <w:multiLevelType w:val="multilevel"/>
     <w:tmpl w:val="0B146F2C"/>
@@ -5368,7 +9527,7 @@
       <w:lvlJc w:val="left"/>
     </w:lvl>
   </w:abstractNum>
-  <w:abstractNum w:abstractNumId="35" w15:restartNumberingAfterBreak="0">
+  <w:abstractNum w:abstractNumId="41" w15:restartNumberingAfterBreak="0">
     <w:nsid w:val="75627CC9"/>
     <w:multiLevelType w:val="multilevel"/>
     <w:tmpl w:val="FC56105A"/>
@@ -5419,7 +9578,7 @@
       <w:lvlJc w:val="left"/>
     </w:lvl>
   </w:abstractNum>
-  <w:abstractNum w:abstractNumId="36" w15:restartNumberingAfterBreak="0">
+  <w:abstractNum w:abstractNumId="42" w15:restartNumberingAfterBreak="0">
     <w:nsid w:val="75896942"/>
     <w:multiLevelType w:val="hybridMultilevel"/>
     <w:tmpl w:val="832C9D9E"/>
@@ -5508,7 +9667,7 @@
       </w:pPr>
     </w:lvl>
   </w:abstractNum>
-  <w:abstractNum w:abstractNumId="37" w15:restartNumberingAfterBreak="0">
+  <w:abstractNum w:abstractNumId="43" w15:restartNumberingAfterBreak="0">
     <w:nsid w:val="78E7060B"/>
     <w:multiLevelType w:val="multilevel"/>
     <w:tmpl w:val="261A280C"/>
@@ -5559,7 +9718,7 @@
       <w:lvlJc w:val="left"/>
     </w:lvl>
   </w:abstractNum>
-  <w:abstractNum w:abstractNumId="38" w15:restartNumberingAfterBreak="0">
+  <w:abstractNum w:abstractNumId="44" w15:restartNumberingAfterBreak="0">
     <w:nsid w:val="7D65663D"/>
     <w:multiLevelType w:val="multilevel"/>
     <w:tmpl w:val="11FA1CA6"/>
@@ -5610,7 +9769,7 @@
       <w:lvlJc w:val="left"/>
     </w:lvl>
   </w:abstractNum>
-  <w:abstractNum w:abstractNumId="39" w15:restartNumberingAfterBreak="0">
+  <w:abstractNum w:abstractNumId="45" w15:restartNumberingAfterBreak="0">
     <w:nsid w:val="7F512C66"/>
     <w:multiLevelType w:val="multilevel"/>
     <w:tmpl w:val="097659EE"/>
@@ -5662,124 +9821,142 @@
     </w:lvl>
   </w:abstractNum>
   <w:num w:numId="1" w16cid:durableId="1935898256">
+    <w:abstractNumId w:val="18"/>
+  </w:num>
+  <w:num w:numId="2" w16cid:durableId="684479249">
+    <w:abstractNumId w:val="19"/>
+  </w:num>
+  <w:num w:numId="3" w16cid:durableId="1317102472">
+    <w:abstractNumId w:val="17"/>
+  </w:num>
+  <w:num w:numId="4" w16cid:durableId="837502099">
+    <w:abstractNumId w:val="6"/>
+  </w:num>
+  <w:num w:numId="5" w16cid:durableId="1138498670">
+    <w:abstractNumId w:val="26"/>
+  </w:num>
+  <w:num w:numId="6" w16cid:durableId="1272206806">
+    <w:abstractNumId w:val="35"/>
+  </w:num>
+  <w:num w:numId="7" w16cid:durableId="1794211343">
+    <w:abstractNumId w:val="16"/>
+  </w:num>
+  <w:num w:numId="8" w16cid:durableId="1875927151">
     <w:abstractNumId w:val="15"/>
   </w:num>
-  <w:num w:numId="2" w16cid:durableId="684479249">
-    <w:abstractNumId w:val="16"/>
-  </w:num>
-  <w:num w:numId="3" w16cid:durableId="1317102472">
-    <w:abstractNumId w:val="14"/>
-  </w:num>
-  <w:num w:numId="4" w16cid:durableId="837502099">
-    <w:abstractNumId w:val="5"/>
-  </w:num>
-  <w:num w:numId="5" w16cid:durableId="1138498670">
-    <w:abstractNumId w:val="23"/>
-  </w:num>
-  <w:num w:numId="6" w16cid:durableId="1272206806">
-    <w:abstractNumId w:val="31"/>
-  </w:num>
-  <w:num w:numId="7" w16cid:durableId="1794211343">
-    <w:abstractNumId w:val="13"/>
-  </w:num>
-  <w:num w:numId="8" w16cid:durableId="1875927151">
-    <w:abstractNumId w:val="12"/>
-  </w:num>
   <w:num w:numId="9" w16cid:durableId="1380209440">
-    <w:abstractNumId w:val="28"/>
+    <w:abstractNumId w:val="32"/>
   </w:num>
   <w:num w:numId="10" w16cid:durableId="971322122">
     <w:abstractNumId w:val="1"/>
   </w:num>
   <w:num w:numId="11" w16cid:durableId="1489513681">
-    <w:abstractNumId w:val="17"/>
+    <w:abstractNumId w:val="20"/>
   </w:num>
   <w:num w:numId="12" w16cid:durableId="970942085">
-    <w:abstractNumId w:val="38"/>
+    <w:abstractNumId w:val="44"/>
   </w:num>
   <w:num w:numId="13" w16cid:durableId="540167884">
+    <w:abstractNumId w:val="30"/>
+  </w:num>
+  <w:num w:numId="14" w16cid:durableId="1773939342">
+    <w:abstractNumId w:val="8"/>
+  </w:num>
+  <w:num w:numId="15" w16cid:durableId="1532264161">
+    <w:abstractNumId w:val="12"/>
+  </w:num>
+  <w:num w:numId="16" w16cid:durableId="210777142">
+    <w:abstractNumId w:val="11"/>
+  </w:num>
+  <w:num w:numId="17" w16cid:durableId="440338990">
     <w:abstractNumId w:val="27"/>
   </w:num>
-  <w:num w:numId="14" w16cid:durableId="1773939342">
-    <w:abstractNumId w:val="7"/>
+  <w:num w:numId="18" w16cid:durableId="1271012559">
+    <w:abstractNumId w:val="28"/>
   </w:num>
-  <w:num w:numId="15" w16cid:durableId="1532264161">
+  <w:num w:numId="19" w16cid:durableId="124858231">
     <w:abstractNumId w:val="10"/>
   </w:num>
-  <w:num w:numId="16" w16cid:durableId="210777142">
-    <w:abstractNumId w:val="9"/>
-  </w:num>
-  <w:num w:numId="17" w16cid:durableId="440338990">
-    <w:abstractNumId w:val="24"/>
-  </w:num>
-  <w:num w:numId="18" w16cid:durableId="1271012559">
-    <w:abstractNumId w:val="25"/>
-  </w:num>
-  <w:num w:numId="19" w16cid:durableId="124858231">
-    <w:abstractNumId w:val="8"/>
-  </w:num>
   <w:num w:numId="20" w16cid:durableId="1194273276">
-    <w:abstractNumId w:val="34"/>
+    <w:abstractNumId w:val="40"/>
   </w:num>
   <w:num w:numId="21" w16cid:durableId="2128348025">
-    <w:abstractNumId w:val="39"/>
+    <w:abstractNumId w:val="45"/>
   </w:num>
   <w:num w:numId="22" w16cid:durableId="1430665498">
     <w:abstractNumId w:val="2"/>
   </w:num>
   <w:num w:numId="23" w16cid:durableId="1942684371">
+    <w:abstractNumId w:val="38"/>
+  </w:num>
+  <w:num w:numId="24" w16cid:durableId="2145854933">
+    <w:abstractNumId w:val="25"/>
+  </w:num>
+  <w:num w:numId="25" w16cid:durableId="1241139252">
     <w:abstractNumId w:val="33"/>
   </w:num>
-  <w:num w:numId="24" w16cid:durableId="2145854933">
-    <w:abstractNumId w:val="22"/>
+  <w:num w:numId="26" w16cid:durableId="1226069138">
+    <w:abstractNumId w:val="41"/>
   </w:num>
-  <w:num w:numId="25" w16cid:durableId="1241139252">
+  <w:num w:numId="27" w16cid:durableId="175078793">
+    <w:abstractNumId w:val="43"/>
+  </w:num>
+  <w:num w:numId="28" w16cid:durableId="569852312">
+    <w:abstractNumId w:val="7"/>
+  </w:num>
+  <w:num w:numId="29" w16cid:durableId="1742169507">
     <w:abstractNumId w:val="29"/>
   </w:num>
-  <w:num w:numId="26" w16cid:durableId="1226069138">
-    <w:abstractNumId w:val="35"/>
-  </w:num>
-  <w:num w:numId="27" w16cid:durableId="175078793">
-    <w:abstractNumId w:val="37"/>
-  </w:num>
-  <w:num w:numId="28" w16cid:durableId="569852312">
-    <w:abstractNumId w:val="6"/>
-  </w:num>
-  <w:num w:numId="29" w16cid:durableId="1742169507">
-    <w:abstractNumId w:val="26"/>
-  </w:num>
   <w:num w:numId="30" w16cid:durableId="77022817">
-    <w:abstractNumId w:val="21"/>
+    <w:abstractNumId w:val="24"/>
   </w:num>
   <w:num w:numId="31" w16cid:durableId="1938097257">
-    <w:abstractNumId w:val="32"/>
+    <w:abstractNumId w:val="36"/>
   </w:num>
   <w:num w:numId="32" w16cid:durableId="1662272639">
     <w:abstractNumId w:val="0"/>
   </w:num>
   <w:num w:numId="33" w16cid:durableId="461926566">
-    <w:abstractNumId w:val="19"/>
+    <w:abstractNumId w:val="22"/>
   </w:num>
   <w:num w:numId="34" w16cid:durableId="150215585">
-    <w:abstractNumId w:val="11"/>
+    <w:abstractNumId w:val="14"/>
   </w:num>
   <w:num w:numId="35" w16cid:durableId="1600479981">
+    <w:abstractNumId w:val="4"/>
+  </w:num>
+  <w:num w:numId="36" w16cid:durableId="353698993">
+    <w:abstractNumId w:val="21"/>
+  </w:num>
+  <w:num w:numId="37" w16cid:durableId="2020891605">
+    <w:abstractNumId w:val="23"/>
+  </w:num>
+  <w:num w:numId="38" w16cid:durableId="2037071744">
+    <w:abstractNumId w:val="5"/>
+  </w:num>
+  <w:num w:numId="39" w16cid:durableId="1737312791">
+    <w:abstractNumId w:val="42"/>
+  </w:num>
+  <w:num w:numId="40" w16cid:durableId="561644937">
+    <w:abstractNumId w:val="34"/>
+  </w:num>
+  <w:num w:numId="41" w16cid:durableId="1083913312">
+    <w:abstractNumId w:val="39"/>
+  </w:num>
+  <w:num w:numId="42" w16cid:durableId="1146434075">
     <w:abstractNumId w:val="3"/>
   </w:num>
-  <w:num w:numId="36" w16cid:durableId="353698993">
-    <w:abstractNumId w:val="18"/>
+  <w:num w:numId="43" w16cid:durableId="1174491655">
+    <w:abstractNumId w:val="9"/>
   </w:num>
-  <w:num w:numId="37" w16cid:durableId="2020891605">
-    <w:abstractNumId w:val="20"/>
+  <w:num w:numId="44" w16cid:durableId="2131706488">
+    <w:abstractNumId w:val="31"/>
   </w:num>
-  <w:num w:numId="38" w16cid:durableId="2037071744">
-    <w:abstractNumId w:val="4"/>
+  <w:num w:numId="45" w16cid:durableId="1900358188">
+    <w:abstractNumId w:val="13"/>
   </w:num>
-  <w:num w:numId="39" w16cid:durableId="1737312791">
-    <w:abstractNumId w:val="36"/>
-  </w:num>
-  <w:num w:numId="40" w16cid:durableId="561644937">
-    <w:abstractNumId w:val="30"/>
+  <w:num w:numId="46" w16cid:durableId="510528952">
+    <w:abstractNumId w:val="37"/>
   </w:num>
 </w:numbering>
 </file>

</xml_diff>